<commit_message>
11 paskaita NASA veikia
</commit_message>
<xml_diff>
--- a/uzduotys/react-3-uzduotis3-4.docx
+++ b/uzduotys/react-3-uzduotis3-4.docx
@@ -1027,6 +1027,12 @@
     <w:p/>
     <w:p/>
     <w:p>
+      <w:r>
+        <w:t>6</w:t>
+      </w:r>
+      <w:r>
+        <w:t xml:space="preserve"> </w:t>
+      </w:r>
       <w:proofErr w:type="spellStart"/>
       <w:r>
         <w:t>paskaitos</w:t>
@@ -1041,7 +1047,7 @@
       </w:r>
       <w:proofErr w:type="spellEnd"/>
       <w:r>
-        <w:t xml:space="preserve"> 6</w:t>
+        <w:t xml:space="preserve"> </w:t>
       </w:r>
     </w:p>
     <w:p>
@@ -1298,32 +1304,74 @@
     </w:p>
     <w:p/>
     <w:p>
-      <w:proofErr w:type="spellStart"/>
+      <w:pPr>
+        <w:rPr>
+          <w:b/>
+        </w:rPr>
+      </w:pPr>
+      <w:r>
+        <w:rPr>
+          <w:b/>
+        </w:rPr>
+        <w:t>8-</w:t>
+      </w:r>
       <w:proofErr w:type="gramStart"/>
       <w:r>
-        <w:t>paskaitos</w:t>
-      </w:r>
-      <w:proofErr w:type="spellEnd"/>
+        <w:rPr>
+          <w:b/>
+        </w:rPr>
+        <w:t xml:space="preserve">9  </w:t>
+      </w:r>
+      <w:proofErr w:type="spellStart"/>
+      <w:r>
+        <w:rPr>
+          <w:b/>
+        </w:rPr>
+        <w:t>paskait</w:t>
+      </w:r>
+      <w:proofErr w:type="spellEnd"/>
+      <w:r>
+        <w:rPr>
+          <w:b/>
+          <w:lang w:val="lt-LT"/>
+        </w:rPr>
+        <w:t>ų</w:t>
+      </w:r>
       <w:proofErr w:type="gramEnd"/>
       <w:r>
-        <w:t xml:space="preserve"> </w:t>
-      </w:r>
-      <w:proofErr w:type="spellStart"/>
-      <w:r>
+        <w:rPr>
+          <w:b/>
+        </w:rPr>
+        <w:t xml:space="preserve"> </w:t>
+      </w:r>
+      <w:proofErr w:type="spellStart"/>
+      <w:r>
+        <w:rPr>
+          <w:b/>
+        </w:rPr>
+        <w:t>savarankiška</w:t>
+      </w:r>
+      <w:proofErr w:type="spellEnd"/>
+      <w:r>
+        <w:rPr>
+          <w:b/>
+        </w:rPr>
+        <w:t xml:space="preserve"> </w:t>
+      </w:r>
+      <w:proofErr w:type="spellStart"/>
+      <w:r>
+        <w:rPr>
+          <w:b/>
+        </w:rPr>
         <w:t>užduotis</w:t>
       </w:r>
       <w:proofErr w:type="spellEnd"/>
       <w:r>
-        <w:t xml:space="preserve"> </w:t>
-      </w:r>
-      <w:r>
-        <w:t xml:space="preserve">8-9 </w:t>
-      </w:r>
-      <w:proofErr w:type="spellStart"/>
-      <w:r>
-        <w:t>savarankiškas</w:t>
-      </w:r>
-      <w:proofErr w:type="spellEnd"/>
+        <w:rPr>
+          <w:b/>
+        </w:rPr>
+        <w:t xml:space="preserve"> </w:t>
+      </w:r>
     </w:p>
     <w:p>
       <w:pPr>
@@ -1890,13 +1938,1679 @@
       </w:pPr>
     </w:p>
     <w:p>
-      <w:proofErr w:type="spellStart"/>
+      <w:pPr>
+        <w:spacing w:after="0" w:line="240" w:lineRule="auto"/>
+      </w:pPr>
+    </w:p>
+    <w:p>
+      <w:pPr>
+        <w:rPr>
+          <w:b/>
+        </w:rPr>
+      </w:pPr>
+      <w:r>
+        <w:rPr>
+          <w:b/>
+        </w:rPr>
+        <w:t>10</w:t>
+      </w:r>
+      <w:r>
+        <w:rPr>
+          <w:b/>
+        </w:rPr>
+        <w:t xml:space="preserve"> </w:t>
+      </w:r>
+      <w:proofErr w:type="spellStart"/>
+      <w:r>
+        <w:rPr>
+          <w:b/>
+        </w:rPr>
+        <w:t>paskaitos</w:t>
+      </w:r>
+      <w:proofErr w:type="spellEnd"/>
+      <w:r>
+        <w:rPr>
+          <w:b/>
+        </w:rPr>
+        <w:t xml:space="preserve"> </w:t>
+      </w:r>
+      <w:proofErr w:type="spellStart"/>
+      <w:r>
+        <w:rPr>
+          <w:b/>
+        </w:rPr>
+        <w:t>užduotis</w:t>
+      </w:r>
+      <w:proofErr w:type="spellEnd"/>
+      <w:r>
+        <w:rPr>
+          <w:b/>
+        </w:rPr>
+        <w:t xml:space="preserve"> </w:t>
+      </w:r>
+    </w:p>
+    <w:p>
+      <w:pPr>
+        <w:spacing w:after="0" w:line="240" w:lineRule="auto"/>
+        <w:ind w:left="1320"/>
+        <w:rPr>
+          <w:rFonts w:ascii="Times New Roman" w:eastAsia="Times New Roman" w:hAnsi="Times New Roman" w:cs="Times New Roman"/>
+          <w:sz w:val="24"/>
+          <w:szCs w:val="24"/>
+        </w:rPr>
+      </w:pPr>
       <w:proofErr w:type="gramStart"/>
       <w:r>
+        <w:rPr>
+          <w:rFonts w:ascii="Times New Roman" w:eastAsia="Times New Roman" w:hAnsi="Times New Roman" w:cs="Times New Roman"/>
+          <w:sz w:val="24"/>
+          <w:szCs w:val="24"/>
+        </w:rPr>
+        <w:t>1.Naudodami</w:t>
+      </w:r>
+      <w:proofErr w:type="gramEnd"/>
+      <w:r>
+        <w:rPr>
+          <w:rFonts w:ascii="Times New Roman" w:eastAsia="Times New Roman" w:hAnsi="Times New Roman" w:cs="Times New Roman"/>
+          <w:sz w:val="24"/>
+          <w:szCs w:val="24"/>
+        </w:rPr>
+        <w:t xml:space="preserve"> “React Router”, </w:t>
+      </w:r>
+      <w:proofErr w:type="spellStart"/>
+      <w:r>
+        <w:rPr>
+          <w:rFonts w:ascii="Times New Roman" w:eastAsia="Times New Roman" w:hAnsi="Times New Roman" w:cs="Times New Roman"/>
+          <w:sz w:val="24"/>
+          <w:szCs w:val="24"/>
+        </w:rPr>
+        <w:t>sukurkite</w:t>
+      </w:r>
+      <w:proofErr w:type="spellEnd"/>
+      <w:r>
+        <w:rPr>
+          <w:rFonts w:ascii="Times New Roman" w:eastAsia="Times New Roman" w:hAnsi="Times New Roman" w:cs="Times New Roman"/>
+          <w:sz w:val="24"/>
+          <w:szCs w:val="24"/>
+        </w:rPr>
+        <w:t xml:space="preserve"> SPA(Single page application), </w:t>
+      </w:r>
+      <w:proofErr w:type="spellStart"/>
+      <w:r>
+        <w:rPr>
+          <w:rFonts w:ascii="Times New Roman" w:eastAsia="Times New Roman" w:hAnsi="Times New Roman" w:cs="Times New Roman"/>
+          <w:sz w:val="24"/>
+          <w:szCs w:val="24"/>
+        </w:rPr>
+        <w:t>kuri</w:t>
+      </w:r>
+      <w:proofErr w:type="spellEnd"/>
+      <w:r>
+        <w:rPr>
+          <w:rFonts w:ascii="Times New Roman" w:eastAsia="Times New Roman" w:hAnsi="Times New Roman" w:cs="Times New Roman"/>
+          <w:sz w:val="24"/>
+          <w:szCs w:val="24"/>
+        </w:rPr>
+        <w:t xml:space="preserve"> </w:t>
+      </w:r>
+      <w:proofErr w:type="spellStart"/>
+      <w:r>
+        <w:rPr>
+          <w:rFonts w:ascii="Times New Roman" w:eastAsia="Times New Roman" w:hAnsi="Times New Roman" w:cs="Times New Roman"/>
+          <w:sz w:val="24"/>
+          <w:szCs w:val="24"/>
+        </w:rPr>
+        <w:t>turės</w:t>
+      </w:r>
+      <w:proofErr w:type="spellEnd"/>
+      <w:r>
+        <w:rPr>
+          <w:rFonts w:ascii="Times New Roman" w:eastAsia="Times New Roman" w:hAnsi="Times New Roman" w:cs="Times New Roman"/>
+          <w:sz w:val="24"/>
+          <w:szCs w:val="24"/>
+        </w:rPr>
+        <w:t xml:space="preserve"> </w:t>
+      </w:r>
+      <w:proofErr w:type="spellStart"/>
+      <w:r>
+        <w:rPr>
+          <w:rFonts w:ascii="Times New Roman" w:eastAsia="Times New Roman" w:hAnsi="Times New Roman" w:cs="Times New Roman"/>
+          <w:sz w:val="24"/>
+          <w:szCs w:val="24"/>
+        </w:rPr>
+        <w:t>šiuos</w:t>
+      </w:r>
+      <w:proofErr w:type="spellEnd"/>
+      <w:r>
+        <w:rPr>
+          <w:rFonts w:ascii="Times New Roman" w:eastAsia="Times New Roman" w:hAnsi="Times New Roman" w:cs="Times New Roman"/>
+          <w:sz w:val="24"/>
+          <w:szCs w:val="24"/>
+        </w:rPr>
+        <w:t xml:space="preserve"> “</w:t>
+      </w:r>
+      <w:proofErr w:type="spellStart"/>
+      <w:r>
+        <w:rPr>
+          <w:rFonts w:ascii="Times New Roman" w:eastAsia="Times New Roman" w:hAnsi="Times New Roman" w:cs="Times New Roman"/>
+          <w:sz w:val="24"/>
+          <w:szCs w:val="24"/>
+        </w:rPr>
+        <w:t>pagrindinius</w:t>
+      </w:r>
+      <w:proofErr w:type="spellEnd"/>
+      <w:r>
+        <w:rPr>
+          <w:rFonts w:ascii="Times New Roman" w:eastAsia="Times New Roman" w:hAnsi="Times New Roman" w:cs="Times New Roman"/>
+          <w:sz w:val="24"/>
+          <w:szCs w:val="24"/>
+        </w:rPr>
+        <w:t xml:space="preserve">” </w:t>
+      </w:r>
+      <w:proofErr w:type="spellStart"/>
+      <w:r>
+        <w:rPr>
+          <w:rFonts w:ascii="Times New Roman" w:eastAsia="Times New Roman" w:hAnsi="Times New Roman" w:cs="Times New Roman"/>
+          <w:sz w:val="24"/>
+          <w:szCs w:val="24"/>
+        </w:rPr>
+        <w:t>komponentus</w:t>
+      </w:r>
+      <w:proofErr w:type="spellEnd"/>
+      <w:r>
+        <w:rPr>
+          <w:rFonts w:ascii="Times New Roman" w:eastAsia="Times New Roman" w:hAnsi="Times New Roman" w:cs="Times New Roman"/>
+          <w:sz w:val="24"/>
+          <w:szCs w:val="24"/>
+        </w:rPr>
+        <w:t>:</w:t>
+      </w:r>
+    </w:p>
+    <w:p>
+      <w:pPr>
+        <w:spacing w:after="0" w:line="240" w:lineRule="auto"/>
+        <w:ind w:left="1920"/>
+        <w:rPr>
+          <w:rFonts w:ascii="Times New Roman" w:eastAsia="Times New Roman" w:hAnsi="Times New Roman" w:cs="Times New Roman"/>
+          <w:sz w:val="24"/>
+          <w:szCs w:val="24"/>
+        </w:rPr>
+      </w:pPr>
+      <w:proofErr w:type="spellStart"/>
+      <w:r>
+        <w:rPr>
+          <w:rFonts w:ascii="Times New Roman" w:eastAsia="Times New Roman" w:hAnsi="Times New Roman" w:cs="Times New Roman"/>
+          <w:sz w:val="24"/>
+          <w:szCs w:val="24"/>
+        </w:rPr>
+        <w:t>a.Header</w:t>
+      </w:r>
+      <w:proofErr w:type="spellEnd"/>
+      <w:r>
+        <w:rPr>
+          <w:rFonts w:ascii="Times New Roman" w:eastAsia="Times New Roman" w:hAnsi="Times New Roman" w:cs="Times New Roman"/>
+          <w:sz w:val="24"/>
+          <w:szCs w:val="24"/>
+        </w:rPr>
+        <w:t>;</w:t>
+      </w:r>
+    </w:p>
+    <w:p>
+      <w:pPr>
+        <w:spacing w:after="0" w:line="240" w:lineRule="auto"/>
+        <w:ind w:left="1920"/>
+        <w:rPr>
+          <w:rFonts w:ascii="Times New Roman" w:eastAsia="Times New Roman" w:hAnsi="Times New Roman" w:cs="Times New Roman"/>
+          <w:sz w:val="24"/>
+          <w:szCs w:val="24"/>
+        </w:rPr>
+      </w:pPr>
+      <w:proofErr w:type="spellStart"/>
+      <w:r>
+        <w:rPr>
+          <w:rFonts w:ascii="Times New Roman" w:eastAsia="Times New Roman" w:hAnsi="Times New Roman" w:cs="Times New Roman"/>
+          <w:sz w:val="24"/>
+          <w:szCs w:val="24"/>
+        </w:rPr>
+        <w:t>b.Footer</w:t>
+      </w:r>
+      <w:proofErr w:type="spellEnd"/>
+      <w:r>
+        <w:rPr>
+          <w:rFonts w:ascii="Times New Roman" w:eastAsia="Times New Roman" w:hAnsi="Times New Roman" w:cs="Times New Roman"/>
+          <w:sz w:val="24"/>
+          <w:szCs w:val="24"/>
+        </w:rPr>
+        <w:t>;</w:t>
+      </w:r>
+    </w:p>
+    <w:p>
+      <w:pPr>
+        <w:spacing w:after="0" w:line="240" w:lineRule="auto"/>
+        <w:ind w:left="1320"/>
+        <w:rPr>
+          <w:rFonts w:ascii="Times New Roman" w:eastAsia="Times New Roman" w:hAnsi="Times New Roman" w:cs="Times New Roman"/>
+          <w:sz w:val="24"/>
+          <w:szCs w:val="24"/>
+        </w:rPr>
+      </w:pPr>
+      <w:proofErr w:type="gramStart"/>
+      <w:r>
+        <w:rPr>
+          <w:rFonts w:ascii="Times New Roman" w:eastAsia="Times New Roman" w:hAnsi="Times New Roman" w:cs="Times New Roman"/>
+          <w:sz w:val="24"/>
+          <w:szCs w:val="24"/>
+        </w:rPr>
+        <w:t>2.Header</w:t>
+      </w:r>
+      <w:proofErr w:type="gramEnd"/>
+      <w:r>
+        <w:rPr>
+          <w:rFonts w:ascii="Times New Roman" w:eastAsia="Times New Roman" w:hAnsi="Times New Roman" w:cs="Times New Roman"/>
+          <w:sz w:val="24"/>
+          <w:szCs w:val="24"/>
+        </w:rPr>
+        <w:t xml:space="preserve"> </w:t>
+      </w:r>
+      <w:proofErr w:type="spellStart"/>
+      <w:r>
+        <w:rPr>
+          <w:rFonts w:ascii="Times New Roman" w:eastAsia="Times New Roman" w:hAnsi="Times New Roman" w:cs="Times New Roman"/>
+          <w:sz w:val="24"/>
+          <w:szCs w:val="24"/>
+        </w:rPr>
+        <w:t>dalyje</w:t>
+      </w:r>
+      <w:proofErr w:type="spellEnd"/>
+      <w:r>
+        <w:rPr>
+          <w:rFonts w:ascii="Times New Roman" w:eastAsia="Times New Roman" w:hAnsi="Times New Roman" w:cs="Times New Roman"/>
+          <w:sz w:val="24"/>
+          <w:szCs w:val="24"/>
+        </w:rPr>
+        <w:t xml:space="preserve"> </w:t>
+      </w:r>
+      <w:proofErr w:type="spellStart"/>
+      <w:r>
+        <w:rPr>
+          <w:rFonts w:ascii="Times New Roman" w:eastAsia="Times New Roman" w:hAnsi="Times New Roman" w:cs="Times New Roman"/>
+          <w:sz w:val="24"/>
+          <w:szCs w:val="24"/>
+        </w:rPr>
+        <w:t>turi</w:t>
+      </w:r>
+      <w:proofErr w:type="spellEnd"/>
+      <w:r>
+        <w:rPr>
+          <w:rFonts w:ascii="Times New Roman" w:eastAsia="Times New Roman" w:hAnsi="Times New Roman" w:cs="Times New Roman"/>
+          <w:sz w:val="24"/>
+          <w:szCs w:val="24"/>
+        </w:rPr>
+        <w:t xml:space="preserve"> </w:t>
+      </w:r>
+      <w:proofErr w:type="spellStart"/>
+      <w:r>
+        <w:rPr>
+          <w:rFonts w:ascii="Times New Roman" w:eastAsia="Times New Roman" w:hAnsi="Times New Roman" w:cs="Times New Roman"/>
+          <w:sz w:val="24"/>
+          <w:szCs w:val="24"/>
+        </w:rPr>
+        <w:t>būti</w:t>
+      </w:r>
+      <w:proofErr w:type="spellEnd"/>
+      <w:r>
+        <w:rPr>
+          <w:rFonts w:ascii="Times New Roman" w:eastAsia="Times New Roman" w:hAnsi="Times New Roman" w:cs="Times New Roman"/>
+          <w:sz w:val="24"/>
+          <w:szCs w:val="24"/>
+        </w:rPr>
+        <w:t>:</w:t>
+      </w:r>
+    </w:p>
+    <w:p>
+      <w:pPr>
+        <w:spacing w:after="0" w:line="240" w:lineRule="auto"/>
+        <w:ind w:left="1920"/>
+        <w:rPr>
+          <w:rFonts w:ascii="Times New Roman" w:eastAsia="Times New Roman" w:hAnsi="Times New Roman" w:cs="Times New Roman"/>
+          <w:sz w:val="24"/>
+          <w:szCs w:val="24"/>
+        </w:rPr>
+      </w:pPr>
+      <w:proofErr w:type="spellStart"/>
+      <w:r>
+        <w:rPr>
+          <w:rFonts w:ascii="Times New Roman" w:eastAsia="Times New Roman" w:hAnsi="Times New Roman" w:cs="Times New Roman"/>
+          <w:sz w:val="24"/>
+          <w:szCs w:val="24"/>
+        </w:rPr>
+        <w:t>a.Logotipas</w:t>
+      </w:r>
+      <w:proofErr w:type="spellEnd"/>
+      <w:r>
+        <w:rPr>
+          <w:rFonts w:ascii="Times New Roman" w:eastAsia="Times New Roman" w:hAnsi="Times New Roman" w:cs="Times New Roman"/>
+          <w:sz w:val="24"/>
+          <w:szCs w:val="24"/>
+        </w:rPr>
+        <w:t>;</w:t>
+      </w:r>
+    </w:p>
+    <w:p>
+      <w:pPr>
+        <w:spacing w:after="0" w:line="240" w:lineRule="auto"/>
+        <w:ind w:left="1920"/>
+        <w:rPr>
+          <w:rFonts w:ascii="Times New Roman" w:eastAsia="Times New Roman" w:hAnsi="Times New Roman" w:cs="Times New Roman"/>
+          <w:sz w:val="24"/>
+          <w:szCs w:val="24"/>
+        </w:rPr>
+      </w:pPr>
+      <w:proofErr w:type="spellStart"/>
+      <w:proofErr w:type="gramStart"/>
+      <w:r>
+        <w:rPr>
+          <w:rFonts w:ascii="Times New Roman" w:eastAsia="Times New Roman" w:hAnsi="Times New Roman" w:cs="Times New Roman"/>
+          <w:sz w:val="24"/>
+          <w:szCs w:val="24"/>
+        </w:rPr>
+        <w:t>b.Meniu</w:t>
+      </w:r>
+      <w:proofErr w:type="spellEnd"/>
+      <w:proofErr w:type="gramEnd"/>
+      <w:r>
+        <w:rPr>
+          <w:rFonts w:ascii="Times New Roman" w:eastAsia="Times New Roman" w:hAnsi="Times New Roman" w:cs="Times New Roman"/>
+          <w:sz w:val="24"/>
+          <w:szCs w:val="24"/>
+        </w:rPr>
+        <w:t xml:space="preserve"> </w:t>
+      </w:r>
+      <w:proofErr w:type="spellStart"/>
+      <w:r>
+        <w:rPr>
+          <w:rFonts w:ascii="Times New Roman" w:eastAsia="Times New Roman" w:hAnsi="Times New Roman" w:cs="Times New Roman"/>
+          <w:sz w:val="24"/>
+          <w:szCs w:val="24"/>
+        </w:rPr>
+        <w:t>su</w:t>
+      </w:r>
+      <w:proofErr w:type="spellEnd"/>
+      <w:r>
+        <w:rPr>
+          <w:rFonts w:ascii="Times New Roman" w:eastAsia="Times New Roman" w:hAnsi="Times New Roman" w:cs="Times New Roman"/>
+          <w:sz w:val="24"/>
+          <w:szCs w:val="24"/>
+        </w:rPr>
+        <w:t xml:space="preserve"> </w:t>
+      </w:r>
+      <w:proofErr w:type="spellStart"/>
+      <w:r>
+        <w:rPr>
+          <w:rFonts w:ascii="Times New Roman" w:eastAsia="Times New Roman" w:hAnsi="Times New Roman" w:cs="Times New Roman"/>
+          <w:sz w:val="24"/>
+          <w:szCs w:val="24"/>
+        </w:rPr>
+        <w:t>nuorodomis</w:t>
+      </w:r>
+      <w:proofErr w:type="spellEnd"/>
+      <w:r>
+        <w:rPr>
+          <w:rFonts w:ascii="Times New Roman" w:eastAsia="Times New Roman" w:hAnsi="Times New Roman" w:cs="Times New Roman"/>
+          <w:sz w:val="24"/>
+          <w:szCs w:val="24"/>
+        </w:rPr>
+        <w:t xml:space="preserve"> </w:t>
+      </w:r>
+      <w:proofErr w:type="spellStart"/>
+      <w:r>
+        <w:rPr>
+          <w:rFonts w:ascii="Times New Roman" w:eastAsia="Times New Roman" w:hAnsi="Times New Roman" w:cs="Times New Roman"/>
+          <w:sz w:val="24"/>
+          <w:szCs w:val="24"/>
+        </w:rPr>
+        <w:t>atskirus</w:t>
+      </w:r>
+      <w:proofErr w:type="spellEnd"/>
+      <w:r>
+        <w:rPr>
+          <w:rFonts w:ascii="Times New Roman" w:eastAsia="Times New Roman" w:hAnsi="Times New Roman" w:cs="Times New Roman"/>
+          <w:sz w:val="24"/>
+          <w:szCs w:val="24"/>
+        </w:rPr>
+        <w:t xml:space="preserve"> </w:t>
+      </w:r>
+      <w:proofErr w:type="spellStart"/>
+      <w:r>
+        <w:rPr>
+          <w:rFonts w:ascii="Times New Roman" w:eastAsia="Times New Roman" w:hAnsi="Times New Roman" w:cs="Times New Roman"/>
+          <w:sz w:val="24"/>
+          <w:szCs w:val="24"/>
+        </w:rPr>
+        <w:t>puslapių</w:t>
+      </w:r>
+      <w:proofErr w:type="spellEnd"/>
+      <w:r>
+        <w:rPr>
+          <w:rFonts w:ascii="Times New Roman" w:eastAsia="Times New Roman" w:hAnsi="Times New Roman" w:cs="Times New Roman"/>
+          <w:sz w:val="24"/>
+          <w:szCs w:val="24"/>
+        </w:rPr>
+        <w:t xml:space="preserve"> </w:t>
+      </w:r>
+      <w:proofErr w:type="spellStart"/>
+      <w:r>
+        <w:rPr>
+          <w:rFonts w:ascii="Times New Roman" w:eastAsia="Times New Roman" w:hAnsi="Times New Roman" w:cs="Times New Roman"/>
+          <w:sz w:val="24"/>
+          <w:szCs w:val="24"/>
+        </w:rPr>
+        <w:t>komponentus</w:t>
+      </w:r>
+      <w:proofErr w:type="spellEnd"/>
+      <w:r>
+        <w:rPr>
+          <w:rFonts w:ascii="Times New Roman" w:eastAsia="Times New Roman" w:hAnsi="Times New Roman" w:cs="Times New Roman"/>
+          <w:sz w:val="24"/>
+          <w:szCs w:val="24"/>
+        </w:rPr>
+        <w:t>:</w:t>
+      </w:r>
+    </w:p>
+    <w:p>
+      <w:pPr>
+        <w:spacing w:after="0" w:line="240" w:lineRule="auto"/>
+        <w:ind w:left="2520"/>
+        <w:rPr>
+          <w:rFonts w:ascii="Times New Roman" w:eastAsia="Times New Roman" w:hAnsi="Times New Roman" w:cs="Times New Roman"/>
+          <w:sz w:val="24"/>
+          <w:szCs w:val="24"/>
+        </w:rPr>
+      </w:pPr>
+      <w:proofErr w:type="spellStart"/>
+      <w:r>
+        <w:rPr>
+          <w:rFonts w:ascii="Times New Roman" w:eastAsia="Times New Roman" w:hAnsi="Times New Roman" w:cs="Times New Roman"/>
+          <w:sz w:val="24"/>
+          <w:szCs w:val="24"/>
+        </w:rPr>
+        <w:t>i.Pagrindinis</w:t>
+      </w:r>
+      <w:proofErr w:type="spellEnd"/>
+      <w:r>
+        <w:rPr>
+          <w:rFonts w:ascii="Times New Roman" w:eastAsia="Times New Roman" w:hAnsi="Times New Roman" w:cs="Times New Roman"/>
+          <w:sz w:val="24"/>
+          <w:szCs w:val="24"/>
+        </w:rPr>
+        <w:t xml:space="preserve">, </w:t>
+      </w:r>
+      <w:proofErr w:type="spellStart"/>
+      <w:r>
+        <w:rPr>
+          <w:rFonts w:ascii="Times New Roman" w:eastAsia="Times New Roman" w:hAnsi="Times New Roman" w:cs="Times New Roman"/>
+          <w:sz w:val="24"/>
+          <w:szCs w:val="24"/>
+        </w:rPr>
+        <w:t>kuriame</w:t>
+      </w:r>
+      <w:proofErr w:type="spellEnd"/>
+      <w:r>
+        <w:rPr>
+          <w:rFonts w:ascii="Times New Roman" w:eastAsia="Times New Roman" w:hAnsi="Times New Roman" w:cs="Times New Roman"/>
+          <w:sz w:val="24"/>
+          <w:szCs w:val="24"/>
+        </w:rPr>
+        <w:t xml:space="preserve"> bus full width </w:t>
+      </w:r>
+      <w:proofErr w:type="spellStart"/>
+      <w:r>
+        <w:rPr>
+          <w:rFonts w:ascii="Times New Roman" w:eastAsia="Times New Roman" w:hAnsi="Times New Roman" w:cs="Times New Roman"/>
+          <w:sz w:val="24"/>
+          <w:szCs w:val="24"/>
+        </w:rPr>
+        <w:t>ir</w:t>
+      </w:r>
+      <w:proofErr w:type="spellEnd"/>
+      <w:r>
+        <w:rPr>
+          <w:rFonts w:ascii="Times New Roman" w:eastAsia="Times New Roman" w:hAnsi="Times New Roman" w:cs="Times New Roman"/>
+          <w:sz w:val="24"/>
+          <w:szCs w:val="24"/>
+        </w:rPr>
+        <w:t xml:space="preserve"> height </w:t>
+      </w:r>
+      <w:proofErr w:type="spellStart"/>
+      <w:r>
+        <w:rPr>
+          <w:rFonts w:ascii="Times New Roman" w:eastAsia="Times New Roman" w:hAnsi="Times New Roman" w:cs="Times New Roman"/>
+          <w:sz w:val="24"/>
+          <w:szCs w:val="24"/>
+        </w:rPr>
+        <w:t>paveikslėlis</w:t>
+      </w:r>
+      <w:proofErr w:type="spellEnd"/>
+      <w:r>
+        <w:rPr>
+          <w:rFonts w:ascii="Times New Roman" w:eastAsia="Times New Roman" w:hAnsi="Times New Roman" w:cs="Times New Roman"/>
+          <w:sz w:val="24"/>
+          <w:szCs w:val="24"/>
+        </w:rPr>
+        <w:t>;</w:t>
+      </w:r>
+    </w:p>
+    <w:p>
+      <w:pPr>
+        <w:spacing w:after="0" w:line="240" w:lineRule="auto"/>
+        <w:ind w:left="2520"/>
+        <w:rPr>
+          <w:rFonts w:ascii="Times New Roman" w:eastAsia="Times New Roman" w:hAnsi="Times New Roman" w:cs="Times New Roman"/>
+          <w:sz w:val="24"/>
+          <w:szCs w:val="24"/>
+        </w:rPr>
+      </w:pPr>
+      <w:proofErr w:type="spellStart"/>
+      <w:proofErr w:type="gramStart"/>
+      <w:r>
+        <w:rPr>
+          <w:rFonts w:ascii="Times New Roman" w:eastAsia="Times New Roman" w:hAnsi="Times New Roman" w:cs="Times New Roman"/>
+          <w:sz w:val="24"/>
+          <w:szCs w:val="24"/>
+        </w:rPr>
+        <w:t>ii.Apie</w:t>
+      </w:r>
+      <w:proofErr w:type="spellEnd"/>
+      <w:proofErr w:type="gramEnd"/>
+      <w:r>
+        <w:rPr>
+          <w:rFonts w:ascii="Times New Roman" w:eastAsia="Times New Roman" w:hAnsi="Times New Roman" w:cs="Times New Roman"/>
+          <w:sz w:val="24"/>
+          <w:szCs w:val="24"/>
+        </w:rPr>
+        <w:t xml:space="preserve"> </w:t>
+      </w:r>
+      <w:proofErr w:type="spellStart"/>
+      <w:r>
+        <w:rPr>
+          <w:rFonts w:ascii="Times New Roman" w:eastAsia="Times New Roman" w:hAnsi="Times New Roman" w:cs="Times New Roman"/>
+          <w:sz w:val="24"/>
+          <w:szCs w:val="24"/>
+        </w:rPr>
+        <w:t>mus</w:t>
+      </w:r>
+      <w:proofErr w:type="spellEnd"/>
+      <w:r>
+        <w:rPr>
+          <w:rFonts w:ascii="Times New Roman" w:eastAsia="Times New Roman" w:hAnsi="Times New Roman" w:cs="Times New Roman"/>
+          <w:sz w:val="24"/>
+          <w:szCs w:val="24"/>
+        </w:rPr>
+        <w:t xml:space="preserve">, </w:t>
+      </w:r>
+      <w:proofErr w:type="spellStart"/>
+      <w:r>
+        <w:rPr>
+          <w:rFonts w:ascii="Times New Roman" w:eastAsia="Times New Roman" w:hAnsi="Times New Roman" w:cs="Times New Roman"/>
+          <w:sz w:val="24"/>
+          <w:szCs w:val="24"/>
+        </w:rPr>
+        <w:t>kuriame</w:t>
+      </w:r>
+      <w:proofErr w:type="spellEnd"/>
+      <w:r>
+        <w:rPr>
+          <w:rFonts w:ascii="Times New Roman" w:eastAsia="Times New Roman" w:hAnsi="Times New Roman" w:cs="Times New Roman"/>
+          <w:sz w:val="24"/>
+          <w:szCs w:val="24"/>
+        </w:rPr>
+        <w:t xml:space="preserve"> bus </w:t>
+      </w:r>
+      <w:proofErr w:type="spellStart"/>
+      <w:r>
+        <w:rPr>
+          <w:rFonts w:ascii="Times New Roman" w:eastAsia="Times New Roman" w:hAnsi="Times New Roman" w:cs="Times New Roman"/>
+          <w:sz w:val="24"/>
+          <w:szCs w:val="24"/>
+        </w:rPr>
+        <w:t>puslapio</w:t>
+      </w:r>
+      <w:proofErr w:type="spellEnd"/>
+      <w:r>
+        <w:rPr>
+          <w:rFonts w:ascii="Times New Roman" w:eastAsia="Times New Roman" w:hAnsi="Times New Roman" w:cs="Times New Roman"/>
+          <w:sz w:val="24"/>
+          <w:szCs w:val="24"/>
+        </w:rPr>
+        <w:t xml:space="preserve"> </w:t>
+      </w:r>
+      <w:proofErr w:type="spellStart"/>
+      <w:r>
+        <w:rPr>
+          <w:rFonts w:ascii="Times New Roman" w:eastAsia="Times New Roman" w:hAnsi="Times New Roman" w:cs="Times New Roman"/>
+          <w:sz w:val="24"/>
+          <w:szCs w:val="24"/>
+        </w:rPr>
+        <w:t>pavadinimas</w:t>
+      </w:r>
+      <w:proofErr w:type="spellEnd"/>
+      <w:r>
+        <w:rPr>
+          <w:rFonts w:ascii="Times New Roman" w:eastAsia="Times New Roman" w:hAnsi="Times New Roman" w:cs="Times New Roman"/>
+          <w:sz w:val="24"/>
+          <w:szCs w:val="24"/>
+        </w:rPr>
+        <w:t xml:space="preserve">, </w:t>
+      </w:r>
+      <w:proofErr w:type="spellStart"/>
+      <w:r>
+        <w:rPr>
+          <w:rFonts w:ascii="Times New Roman" w:eastAsia="Times New Roman" w:hAnsi="Times New Roman" w:cs="Times New Roman"/>
+          <w:sz w:val="24"/>
+          <w:szCs w:val="24"/>
+        </w:rPr>
+        <w:t>nuotrauka</w:t>
+      </w:r>
+      <w:proofErr w:type="spellEnd"/>
+      <w:r>
+        <w:rPr>
+          <w:rFonts w:ascii="Times New Roman" w:eastAsia="Times New Roman" w:hAnsi="Times New Roman" w:cs="Times New Roman"/>
+          <w:sz w:val="24"/>
+          <w:szCs w:val="24"/>
+        </w:rPr>
+        <w:t xml:space="preserve"> </w:t>
+      </w:r>
+      <w:proofErr w:type="spellStart"/>
+      <w:r>
+        <w:rPr>
+          <w:rFonts w:ascii="Times New Roman" w:eastAsia="Times New Roman" w:hAnsi="Times New Roman" w:cs="Times New Roman"/>
+          <w:sz w:val="24"/>
+          <w:szCs w:val="24"/>
+        </w:rPr>
+        <w:t>ir</w:t>
+      </w:r>
+      <w:proofErr w:type="spellEnd"/>
+      <w:r>
+        <w:rPr>
+          <w:rFonts w:ascii="Times New Roman" w:eastAsia="Times New Roman" w:hAnsi="Times New Roman" w:cs="Times New Roman"/>
+          <w:sz w:val="24"/>
+          <w:szCs w:val="24"/>
+        </w:rPr>
+        <w:t xml:space="preserve"> </w:t>
+      </w:r>
+      <w:proofErr w:type="spellStart"/>
+      <w:r>
+        <w:rPr>
+          <w:rFonts w:ascii="Times New Roman" w:eastAsia="Times New Roman" w:hAnsi="Times New Roman" w:cs="Times New Roman"/>
+          <w:sz w:val="24"/>
+          <w:szCs w:val="24"/>
+        </w:rPr>
+        <w:t>tekstas</w:t>
+      </w:r>
+      <w:proofErr w:type="spellEnd"/>
+      <w:r>
+        <w:rPr>
+          <w:rFonts w:ascii="Times New Roman" w:eastAsia="Times New Roman" w:hAnsi="Times New Roman" w:cs="Times New Roman"/>
+          <w:sz w:val="24"/>
+          <w:szCs w:val="24"/>
+        </w:rPr>
+        <w:t>;</w:t>
+      </w:r>
+    </w:p>
+    <w:p>
+      <w:pPr>
+        <w:spacing w:after="0" w:line="240" w:lineRule="auto"/>
+        <w:ind w:left="2520"/>
+        <w:rPr>
+          <w:rFonts w:ascii="Times New Roman" w:eastAsia="Times New Roman" w:hAnsi="Times New Roman" w:cs="Times New Roman"/>
+          <w:sz w:val="24"/>
+          <w:szCs w:val="24"/>
+        </w:rPr>
+      </w:pPr>
+      <w:proofErr w:type="spellStart"/>
+      <w:r>
+        <w:rPr>
+          <w:rFonts w:ascii="Times New Roman" w:eastAsia="Times New Roman" w:hAnsi="Times New Roman" w:cs="Times New Roman"/>
+          <w:sz w:val="24"/>
+          <w:szCs w:val="24"/>
+        </w:rPr>
+        <w:t>iii.Naujienos</w:t>
+      </w:r>
+      <w:proofErr w:type="spellEnd"/>
+      <w:r>
+        <w:rPr>
+          <w:rFonts w:ascii="Times New Roman" w:eastAsia="Times New Roman" w:hAnsi="Times New Roman" w:cs="Times New Roman"/>
+          <w:sz w:val="24"/>
+          <w:szCs w:val="24"/>
+        </w:rPr>
+        <w:t xml:space="preserve">, </w:t>
+      </w:r>
+      <w:proofErr w:type="spellStart"/>
+      <w:r>
+        <w:rPr>
+          <w:rFonts w:ascii="Times New Roman" w:eastAsia="Times New Roman" w:hAnsi="Times New Roman" w:cs="Times New Roman"/>
+          <w:sz w:val="24"/>
+          <w:szCs w:val="24"/>
+        </w:rPr>
+        <w:t>kuriame</w:t>
+      </w:r>
+      <w:proofErr w:type="spellEnd"/>
+      <w:r>
+        <w:rPr>
+          <w:rFonts w:ascii="Times New Roman" w:eastAsia="Times New Roman" w:hAnsi="Times New Roman" w:cs="Times New Roman"/>
+          <w:sz w:val="24"/>
+          <w:szCs w:val="24"/>
+        </w:rPr>
+        <w:t xml:space="preserve"> bus is </w:t>
+      </w:r>
+      <w:hyperlink r:id="rId6" w:tooltip="https://jsonplaceholder.typicode.com/posts" w:history="1">
+        <w:r>
+          <w:rPr>
+            <w:rFonts w:ascii="Times New Roman" w:eastAsia="Times New Roman" w:hAnsi="Times New Roman" w:cs="Times New Roman"/>
+            <w:color w:val="0000FF"/>
+            <w:sz w:val="24"/>
+            <w:szCs w:val="24"/>
+            <w:u w:val="single"/>
+          </w:rPr>
+          <w:t>API</w:t>
+        </w:r>
+      </w:hyperlink>
+      <w:r>
+        <w:rPr>
+          <w:rFonts w:ascii="Times New Roman" w:eastAsia="Times New Roman" w:hAnsi="Times New Roman" w:cs="Times New Roman"/>
+          <w:sz w:val="24"/>
+          <w:szCs w:val="24"/>
+        </w:rPr>
+        <w:t xml:space="preserve"> </w:t>
+      </w:r>
+      <w:r>
+        <w:rPr>
+          <w:rFonts w:ascii="Times New Roman" w:eastAsia="Times New Roman" w:hAnsi="Times New Roman" w:cs="Times New Roman"/>
+          <w:sz w:val="24"/>
+          <w:szCs w:val="24"/>
+        </w:rPr>
+        <w:t>(</w:t>
+      </w:r>
+      <w:r>
+        <w:rPr>
+          <w:rFonts w:ascii="Times New Roman" w:eastAsia="Times New Roman" w:hAnsi="Times New Roman" w:cs="Times New Roman"/>
+          <w:sz w:val="24"/>
+          <w:szCs w:val="24"/>
+        </w:rPr>
+        <w:t>https://jsonplaceholder.typicode.com/posts</w:t>
+      </w:r>
+      <w:r>
+        <w:rPr>
+          <w:rFonts w:ascii="Times New Roman" w:eastAsia="Times New Roman" w:hAnsi="Times New Roman" w:cs="Times New Roman"/>
+          <w:sz w:val="24"/>
+          <w:szCs w:val="24"/>
+        </w:rPr>
+        <w:t>)</w:t>
+      </w:r>
+      <w:r>
+        <w:rPr>
+          <w:rFonts w:ascii="Times New Roman" w:eastAsia="Times New Roman" w:hAnsi="Times New Roman" w:cs="Times New Roman"/>
+          <w:sz w:val="24"/>
+          <w:szCs w:val="24"/>
+        </w:rPr>
+        <w:t xml:space="preserve"> </w:t>
+      </w:r>
+      <w:proofErr w:type="spellStart"/>
+      <w:r>
+        <w:rPr>
+          <w:rFonts w:ascii="Times New Roman" w:eastAsia="Times New Roman" w:hAnsi="Times New Roman" w:cs="Times New Roman"/>
+          <w:sz w:val="24"/>
+          <w:szCs w:val="24"/>
+        </w:rPr>
+        <w:t>kraunama</w:t>
+      </w:r>
+      <w:proofErr w:type="spellEnd"/>
+      <w:r>
+        <w:rPr>
+          <w:rFonts w:ascii="Times New Roman" w:eastAsia="Times New Roman" w:hAnsi="Times New Roman" w:cs="Times New Roman"/>
+          <w:sz w:val="24"/>
+          <w:szCs w:val="24"/>
+        </w:rPr>
+        <w:t xml:space="preserve"> </w:t>
+      </w:r>
+      <w:proofErr w:type="gramStart"/>
+      <w:r>
+        <w:rPr>
+          <w:rFonts w:ascii="Times New Roman" w:eastAsia="Times New Roman" w:hAnsi="Times New Roman" w:cs="Times New Roman"/>
+          <w:sz w:val="24"/>
+          <w:szCs w:val="24"/>
+        </w:rPr>
+        <w:t>dvi</w:t>
+      </w:r>
+      <w:proofErr w:type="gramEnd"/>
+      <w:r>
+        <w:rPr>
+          <w:rFonts w:ascii="Times New Roman" w:eastAsia="Times New Roman" w:hAnsi="Times New Roman" w:cs="Times New Roman"/>
+          <w:sz w:val="24"/>
+          <w:szCs w:val="24"/>
+        </w:rPr>
+        <w:t xml:space="preserve"> </w:t>
+      </w:r>
+      <w:proofErr w:type="spellStart"/>
+      <w:r>
+        <w:rPr>
+          <w:rFonts w:ascii="Times New Roman" w:eastAsia="Times New Roman" w:hAnsi="Times New Roman" w:cs="Times New Roman"/>
+          <w:sz w:val="24"/>
+          <w:szCs w:val="24"/>
+        </w:rPr>
+        <w:t>naujienos</w:t>
+      </w:r>
+      <w:proofErr w:type="spellEnd"/>
+      <w:r>
+        <w:rPr>
+          <w:rFonts w:ascii="Times New Roman" w:eastAsia="Times New Roman" w:hAnsi="Times New Roman" w:cs="Times New Roman"/>
+          <w:sz w:val="24"/>
+          <w:szCs w:val="24"/>
+        </w:rPr>
+        <w:t xml:space="preserve"> </w:t>
+      </w:r>
+      <w:proofErr w:type="spellStart"/>
+      <w:r>
+        <w:rPr>
+          <w:rFonts w:ascii="Times New Roman" w:eastAsia="Times New Roman" w:hAnsi="Times New Roman" w:cs="Times New Roman"/>
+          <w:sz w:val="24"/>
+          <w:szCs w:val="24"/>
+        </w:rPr>
+        <w:t>su</w:t>
+      </w:r>
+      <w:proofErr w:type="spellEnd"/>
+      <w:r>
+        <w:rPr>
+          <w:rFonts w:ascii="Times New Roman" w:eastAsia="Times New Roman" w:hAnsi="Times New Roman" w:cs="Times New Roman"/>
+          <w:sz w:val="24"/>
+          <w:szCs w:val="24"/>
+        </w:rPr>
+        <w:t xml:space="preserve"> </w:t>
+      </w:r>
+      <w:proofErr w:type="spellStart"/>
+      <w:r>
+        <w:rPr>
+          <w:rFonts w:ascii="Times New Roman" w:eastAsia="Times New Roman" w:hAnsi="Times New Roman" w:cs="Times New Roman"/>
+          <w:sz w:val="24"/>
+          <w:szCs w:val="24"/>
+        </w:rPr>
+        <w:t>antrašte</w:t>
+      </w:r>
+      <w:proofErr w:type="spellEnd"/>
+      <w:r>
+        <w:rPr>
+          <w:rFonts w:ascii="Times New Roman" w:eastAsia="Times New Roman" w:hAnsi="Times New Roman" w:cs="Times New Roman"/>
+          <w:sz w:val="24"/>
+          <w:szCs w:val="24"/>
+        </w:rPr>
+        <w:t xml:space="preserve"> </w:t>
+      </w:r>
+      <w:proofErr w:type="spellStart"/>
+      <w:r>
+        <w:rPr>
+          <w:rFonts w:ascii="Times New Roman" w:eastAsia="Times New Roman" w:hAnsi="Times New Roman" w:cs="Times New Roman"/>
+          <w:sz w:val="24"/>
+          <w:szCs w:val="24"/>
+        </w:rPr>
+        <w:t>ir</w:t>
+      </w:r>
+      <w:proofErr w:type="spellEnd"/>
+      <w:r>
+        <w:rPr>
+          <w:rFonts w:ascii="Times New Roman" w:eastAsia="Times New Roman" w:hAnsi="Times New Roman" w:cs="Times New Roman"/>
+          <w:sz w:val="24"/>
+          <w:szCs w:val="24"/>
+        </w:rPr>
+        <w:t xml:space="preserve"> </w:t>
+      </w:r>
+      <w:proofErr w:type="spellStart"/>
+      <w:r>
+        <w:rPr>
+          <w:rFonts w:ascii="Times New Roman" w:eastAsia="Times New Roman" w:hAnsi="Times New Roman" w:cs="Times New Roman"/>
+          <w:sz w:val="24"/>
+          <w:szCs w:val="24"/>
+        </w:rPr>
+        <w:t>tekstu</w:t>
+      </w:r>
+      <w:proofErr w:type="spellEnd"/>
+      <w:r>
+        <w:rPr>
+          <w:rFonts w:ascii="Times New Roman" w:eastAsia="Times New Roman" w:hAnsi="Times New Roman" w:cs="Times New Roman"/>
+          <w:sz w:val="24"/>
+          <w:szCs w:val="24"/>
+        </w:rPr>
+        <w:t>;</w:t>
+      </w:r>
+    </w:p>
+    <w:p>
+      <w:pPr>
+        <w:spacing w:after="0" w:line="240" w:lineRule="auto"/>
+        <w:ind w:left="2520"/>
+        <w:rPr>
+          <w:rFonts w:ascii="Times New Roman" w:eastAsia="Times New Roman" w:hAnsi="Times New Roman" w:cs="Times New Roman"/>
+          <w:sz w:val="24"/>
+          <w:szCs w:val="24"/>
+        </w:rPr>
+      </w:pPr>
+      <w:proofErr w:type="spellStart"/>
+      <w:r>
+        <w:rPr>
+          <w:rFonts w:ascii="Times New Roman" w:eastAsia="Times New Roman" w:hAnsi="Times New Roman" w:cs="Times New Roman"/>
+          <w:sz w:val="24"/>
+          <w:szCs w:val="24"/>
+        </w:rPr>
+        <w:t>iv.Paslaugos</w:t>
+      </w:r>
+      <w:proofErr w:type="spellEnd"/>
+      <w:r>
+        <w:rPr>
+          <w:rFonts w:ascii="Times New Roman" w:eastAsia="Times New Roman" w:hAnsi="Times New Roman" w:cs="Times New Roman"/>
+          <w:sz w:val="24"/>
+          <w:szCs w:val="24"/>
+        </w:rPr>
+        <w:t xml:space="preserve">, </w:t>
+      </w:r>
+      <w:proofErr w:type="spellStart"/>
+      <w:r>
+        <w:rPr>
+          <w:rFonts w:ascii="Times New Roman" w:eastAsia="Times New Roman" w:hAnsi="Times New Roman" w:cs="Times New Roman"/>
+          <w:sz w:val="24"/>
+          <w:szCs w:val="24"/>
+        </w:rPr>
+        <w:t>kuriame</w:t>
+      </w:r>
+      <w:proofErr w:type="spellEnd"/>
+      <w:r>
+        <w:rPr>
+          <w:rFonts w:ascii="Times New Roman" w:eastAsia="Times New Roman" w:hAnsi="Times New Roman" w:cs="Times New Roman"/>
+          <w:sz w:val="24"/>
+          <w:szCs w:val="24"/>
+        </w:rPr>
+        <w:t xml:space="preserve"> bus 3 </w:t>
+      </w:r>
+      <w:proofErr w:type="spellStart"/>
+      <w:r>
+        <w:rPr>
+          <w:rFonts w:ascii="Times New Roman" w:eastAsia="Times New Roman" w:hAnsi="Times New Roman" w:cs="Times New Roman"/>
+          <w:sz w:val="24"/>
+          <w:szCs w:val="24"/>
+        </w:rPr>
+        <w:t>kortelės</w:t>
+      </w:r>
+      <w:proofErr w:type="spellEnd"/>
+      <w:r>
+        <w:rPr>
+          <w:rFonts w:ascii="Times New Roman" w:eastAsia="Times New Roman" w:hAnsi="Times New Roman" w:cs="Times New Roman"/>
+          <w:sz w:val="24"/>
+          <w:szCs w:val="24"/>
+        </w:rPr>
+        <w:t xml:space="preserve"> </w:t>
+      </w:r>
+      <w:proofErr w:type="spellStart"/>
+      <w:r>
+        <w:rPr>
+          <w:rFonts w:ascii="Times New Roman" w:eastAsia="Times New Roman" w:hAnsi="Times New Roman" w:cs="Times New Roman"/>
+          <w:sz w:val="24"/>
+          <w:szCs w:val="24"/>
+        </w:rPr>
+        <w:t>su</w:t>
+      </w:r>
+      <w:proofErr w:type="spellEnd"/>
+      <w:r>
+        <w:rPr>
+          <w:rFonts w:ascii="Times New Roman" w:eastAsia="Times New Roman" w:hAnsi="Times New Roman" w:cs="Times New Roman"/>
+          <w:sz w:val="24"/>
+          <w:szCs w:val="24"/>
+        </w:rPr>
+        <w:t xml:space="preserve"> </w:t>
+      </w:r>
+      <w:proofErr w:type="spellStart"/>
+      <w:r>
+        <w:rPr>
+          <w:rFonts w:ascii="Times New Roman" w:eastAsia="Times New Roman" w:hAnsi="Times New Roman" w:cs="Times New Roman"/>
+          <w:sz w:val="24"/>
+          <w:szCs w:val="24"/>
+        </w:rPr>
+        <w:t>paslaugos</w:t>
+      </w:r>
+      <w:proofErr w:type="spellEnd"/>
+      <w:r>
+        <w:rPr>
+          <w:rFonts w:ascii="Times New Roman" w:eastAsia="Times New Roman" w:hAnsi="Times New Roman" w:cs="Times New Roman"/>
+          <w:sz w:val="24"/>
+          <w:szCs w:val="24"/>
+        </w:rPr>
+        <w:t xml:space="preserve"> </w:t>
+      </w:r>
+      <w:proofErr w:type="spellStart"/>
+      <w:r>
+        <w:rPr>
+          <w:rFonts w:ascii="Times New Roman" w:eastAsia="Times New Roman" w:hAnsi="Times New Roman" w:cs="Times New Roman"/>
+          <w:sz w:val="24"/>
+          <w:szCs w:val="24"/>
+        </w:rPr>
+        <w:t>pavadinimu</w:t>
+      </w:r>
+      <w:proofErr w:type="spellEnd"/>
+      <w:r>
+        <w:rPr>
+          <w:rFonts w:ascii="Times New Roman" w:eastAsia="Times New Roman" w:hAnsi="Times New Roman" w:cs="Times New Roman"/>
+          <w:sz w:val="24"/>
+          <w:szCs w:val="24"/>
+        </w:rPr>
+        <w:t xml:space="preserve"> </w:t>
+      </w:r>
+      <w:proofErr w:type="spellStart"/>
+      <w:r>
+        <w:rPr>
+          <w:rFonts w:ascii="Times New Roman" w:eastAsia="Times New Roman" w:hAnsi="Times New Roman" w:cs="Times New Roman"/>
+          <w:sz w:val="24"/>
+          <w:szCs w:val="24"/>
+        </w:rPr>
+        <w:t>ir</w:t>
+      </w:r>
+      <w:proofErr w:type="spellEnd"/>
+      <w:r>
+        <w:rPr>
+          <w:rFonts w:ascii="Times New Roman" w:eastAsia="Times New Roman" w:hAnsi="Times New Roman" w:cs="Times New Roman"/>
+          <w:sz w:val="24"/>
+          <w:szCs w:val="24"/>
+        </w:rPr>
+        <w:t xml:space="preserve"> </w:t>
+      </w:r>
+      <w:proofErr w:type="spellStart"/>
+      <w:r>
+        <w:rPr>
+          <w:rFonts w:ascii="Times New Roman" w:eastAsia="Times New Roman" w:hAnsi="Times New Roman" w:cs="Times New Roman"/>
+          <w:sz w:val="24"/>
+          <w:szCs w:val="24"/>
+        </w:rPr>
+        <w:t>tekstu</w:t>
+      </w:r>
+      <w:proofErr w:type="spellEnd"/>
+      <w:r>
+        <w:rPr>
+          <w:rFonts w:ascii="Times New Roman" w:eastAsia="Times New Roman" w:hAnsi="Times New Roman" w:cs="Times New Roman"/>
+          <w:sz w:val="24"/>
+          <w:szCs w:val="24"/>
+        </w:rPr>
+        <w:t xml:space="preserve"> </w:t>
+      </w:r>
+      <w:proofErr w:type="spellStart"/>
+      <w:r>
+        <w:rPr>
+          <w:rFonts w:ascii="Times New Roman" w:eastAsia="Times New Roman" w:hAnsi="Times New Roman" w:cs="Times New Roman"/>
+          <w:sz w:val="24"/>
+          <w:szCs w:val="24"/>
+        </w:rPr>
+        <w:t>po</w:t>
+      </w:r>
+      <w:proofErr w:type="spellEnd"/>
+      <w:r>
+        <w:rPr>
+          <w:rFonts w:ascii="Times New Roman" w:eastAsia="Times New Roman" w:hAnsi="Times New Roman" w:cs="Times New Roman"/>
+          <w:sz w:val="24"/>
+          <w:szCs w:val="24"/>
+        </w:rPr>
+        <w:t xml:space="preserve"> </w:t>
+      </w:r>
+      <w:proofErr w:type="gramStart"/>
+      <w:r>
+        <w:rPr>
+          <w:rFonts w:ascii="Times New Roman" w:eastAsia="Times New Roman" w:hAnsi="Times New Roman" w:cs="Times New Roman"/>
+          <w:sz w:val="24"/>
+          <w:szCs w:val="24"/>
+        </w:rPr>
+        <w:t>ja</w:t>
+      </w:r>
+      <w:proofErr w:type="gramEnd"/>
+      <w:r>
+        <w:rPr>
+          <w:rFonts w:ascii="Times New Roman" w:eastAsia="Times New Roman" w:hAnsi="Times New Roman" w:cs="Times New Roman"/>
+          <w:sz w:val="24"/>
+          <w:szCs w:val="24"/>
+        </w:rPr>
+        <w:t>;</w:t>
+      </w:r>
+    </w:p>
+    <w:p>
+      <w:pPr>
+        <w:spacing w:after="0" w:line="240" w:lineRule="auto"/>
+        <w:ind w:left="2520"/>
+        <w:rPr>
+          <w:rFonts w:ascii="Times New Roman" w:eastAsia="Times New Roman" w:hAnsi="Times New Roman" w:cs="Times New Roman"/>
+          <w:sz w:val="24"/>
+          <w:szCs w:val="24"/>
+        </w:rPr>
+      </w:pPr>
+      <w:proofErr w:type="spellStart"/>
+      <w:proofErr w:type="gramStart"/>
+      <w:r>
+        <w:rPr>
+          <w:rFonts w:ascii="Times New Roman" w:eastAsia="Times New Roman" w:hAnsi="Times New Roman" w:cs="Times New Roman"/>
+          <w:sz w:val="24"/>
+          <w:szCs w:val="24"/>
+        </w:rPr>
+        <w:t>v.Atlikti</w:t>
+      </w:r>
+      <w:proofErr w:type="spellEnd"/>
+      <w:proofErr w:type="gramEnd"/>
+      <w:r>
+        <w:rPr>
+          <w:rFonts w:ascii="Times New Roman" w:eastAsia="Times New Roman" w:hAnsi="Times New Roman" w:cs="Times New Roman"/>
+          <w:sz w:val="24"/>
+          <w:szCs w:val="24"/>
+        </w:rPr>
+        <w:t xml:space="preserve"> </w:t>
+      </w:r>
+      <w:proofErr w:type="spellStart"/>
+      <w:r>
+        <w:rPr>
+          <w:rFonts w:ascii="Times New Roman" w:eastAsia="Times New Roman" w:hAnsi="Times New Roman" w:cs="Times New Roman"/>
+          <w:sz w:val="24"/>
+          <w:szCs w:val="24"/>
+        </w:rPr>
+        <w:t>darbai</w:t>
+      </w:r>
+      <w:proofErr w:type="spellEnd"/>
+      <w:r>
+        <w:rPr>
+          <w:rFonts w:ascii="Times New Roman" w:eastAsia="Times New Roman" w:hAnsi="Times New Roman" w:cs="Times New Roman"/>
+          <w:sz w:val="24"/>
+          <w:szCs w:val="24"/>
+        </w:rPr>
+        <w:t xml:space="preserve">, </w:t>
+      </w:r>
+      <w:proofErr w:type="spellStart"/>
+      <w:r>
+        <w:rPr>
+          <w:rFonts w:ascii="Times New Roman" w:eastAsia="Times New Roman" w:hAnsi="Times New Roman" w:cs="Times New Roman"/>
+          <w:sz w:val="24"/>
+          <w:szCs w:val="24"/>
+        </w:rPr>
+        <w:t>pateikiamas</w:t>
+      </w:r>
+      <w:proofErr w:type="spellEnd"/>
+      <w:r>
+        <w:rPr>
+          <w:rFonts w:ascii="Times New Roman" w:eastAsia="Times New Roman" w:hAnsi="Times New Roman" w:cs="Times New Roman"/>
+          <w:sz w:val="24"/>
+          <w:szCs w:val="24"/>
+        </w:rPr>
+        <w:t xml:space="preserve"> 8 </w:t>
+      </w:r>
+      <w:proofErr w:type="spellStart"/>
+      <w:r>
+        <w:rPr>
+          <w:rFonts w:ascii="Times New Roman" w:eastAsia="Times New Roman" w:hAnsi="Times New Roman" w:cs="Times New Roman"/>
+          <w:sz w:val="24"/>
+          <w:szCs w:val="24"/>
+        </w:rPr>
+        <w:t>nuotraukos</w:t>
+      </w:r>
+      <w:proofErr w:type="spellEnd"/>
+      <w:r>
+        <w:rPr>
+          <w:rFonts w:ascii="Times New Roman" w:eastAsia="Times New Roman" w:hAnsi="Times New Roman" w:cs="Times New Roman"/>
+          <w:sz w:val="24"/>
+          <w:szCs w:val="24"/>
+        </w:rPr>
+        <w:t xml:space="preserve"> (4 </w:t>
+      </w:r>
+      <w:proofErr w:type="spellStart"/>
+      <w:r>
+        <w:rPr>
+          <w:rFonts w:ascii="Times New Roman" w:eastAsia="Times New Roman" w:hAnsi="Times New Roman" w:cs="Times New Roman"/>
+          <w:sz w:val="24"/>
+          <w:szCs w:val="24"/>
+        </w:rPr>
+        <w:t>stulpeliai</w:t>
+      </w:r>
+      <w:proofErr w:type="spellEnd"/>
+      <w:r>
+        <w:rPr>
+          <w:rFonts w:ascii="Times New Roman" w:eastAsia="Times New Roman" w:hAnsi="Times New Roman" w:cs="Times New Roman"/>
+          <w:sz w:val="24"/>
+          <w:szCs w:val="24"/>
+        </w:rPr>
+        <w:t>);</w:t>
+      </w:r>
+    </w:p>
+    <w:p>
+      <w:pPr>
+        <w:spacing w:after="0" w:line="240" w:lineRule="auto"/>
+        <w:ind w:left="2520"/>
+        <w:rPr>
+          <w:rFonts w:ascii="Times New Roman" w:eastAsia="Times New Roman" w:hAnsi="Times New Roman" w:cs="Times New Roman"/>
+          <w:sz w:val="24"/>
+          <w:szCs w:val="24"/>
+        </w:rPr>
+      </w:pPr>
+      <w:proofErr w:type="spellStart"/>
+      <w:r>
+        <w:rPr>
+          <w:rFonts w:ascii="Times New Roman" w:eastAsia="Times New Roman" w:hAnsi="Times New Roman" w:cs="Times New Roman"/>
+          <w:sz w:val="24"/>
+          <w:szCs w:val="24"/>
+        </w:rPr>
+        <w:t>vi.Kontaktai</w:t>
+      </w:r>
+      <w:proofErr w:type="spellEnd"/>
+      <w:r>
+        <w:rPr>
+          <w:rFonts w:ascii="Times New Roman" w:eastAsia="Times New Roman" w:hAnsi="Times New Roman" w:cs="Times New Roman"/>
+          <w:sz w:val="24"/>
+          <w:szCs w:val="24"/>
+        </w:rPr>
+        <w:t xml:space="preserve">, </w:t>
+      </w:r>
+      <w:proofErr w:type="spellStart"/>
+      <w:r>
+        <w:rPr>
+          <w:rFonts w:ascii="Times New Roman" w:eastAsia="Times New Roman" w:hAnsi="Times New Roman" w:cs="Times New Roman"/>
+          <w:sz w:val="24"/>
+          <w:szCs w:val="24"/>
+        </w:rPr>
+        <w:t>kontaktų</w:t>
+      </w:r>
+      <w:proofErr w:type="spellEnd"/>
+      <w:r>
+        <w:rPr>
+          <w:rFonts w:ascii="Times New Roman" w:eastAsia="Times New Roman" w:hAnsi="Times New Roman" w:cs="Times New Roman"/>
+          <w:sz w:val="24"/>
+          <w:szCs w:val="24"/>
+        </w:rPr>
+        <w:t xml:space="preserve"> forma (</w:t>
+      </w:r>
+      <w:proofErr w:type="spellStart"/>
+      <w:r>
+        <w:rPr>
+          <w:rFonts w:ascii="Times New Roman" w:eastAsia="Times New Roman" w:hAnsi="Times New Roman" w:cs="Times New Roman"/>
+          <w:sz w:val="24"/>
+          <w:szCs w:val="24"/>
+        </w:rPr>
+        <w:t>vardas</w:t>
+      </w:r>
+      <w:proofErr w:type="spellEnd"/>
+      <w:r>
+        <w:rPr>
+          <w:rFonts w:ascii="Times New Roman" w:eastAsia="Times New Roman" w:hAnsi="Times New Roman" w:cs="Times New Roman"/>
+          <w:sz w:val="24"/>
+          <w:szCs w:val="24"/>
+        </w:rPr>
+        <w:t xml:space="preserve">, el. </w:t>
+      </w:r>
+      <w:proofErr w:type="spellStart"/>
+      <w:r>
+        <w:rPr>
+          <w:rFonts w:ascii="Times New Roman" w:eastAsia="Times New Roman" w:hAnsi="Times New Roman" w:cs="Times New Roman"/>
+          <w:sz w:val="24"/>
+          <w:szCs w:val="24"/>
+        </w:rPr>
+        <w:t>paštas</w:t>
+      </w:r>
+      <w:proofErr w:type="spellEnd"/>
+      <w:r>
+        <w:rPr>
+          <w:rFonts w:ascii="Times New Roman" w:eastAsia="Times New Roman" w:hAnsi="Times New Roman" w:cs="Times New Roman"/>
+          <w:sz w:val="24"/>
+          <w:szCs w:val="24"/>
+        </w:rPr>
+        <w:t xml:space="preserve">, </w:t>
+      </w:r>
+      <w:proofErr w:type="spellStart"/>
+      <w:r>
+        <w:rPr>
+          <w:rFonts w:ascii="Times New Roman" w:eastAsia="Times New Roman" w:hAnsi="Times New Roman" w:cs="Times New Roman"/>
+          <w:sz w:val="24"/>
+          <w:szCs w:val="24"/>
+        </w:rPr>
+        <w:t>žinutė</w:t>
+      </w:r>
+      <w:proofErr w:type="spellEnd"/>
+      <w:r>
+        <w:rPr>
+          <w:rFonts w:ascii="Times New Roman" w:eastAsia="Times New Roman" w:hAnsi="Times New Roman" w:cs="Times New Roman"/>
+          <w:sz w:val="24"/>
+          <w:szCs w:val="24"/>
+        </w:rPr>
+        <w:t xml:space="preserve">, </w:t>
+      </w:r>
+      <w:proofErr w:type="spellStart"/>
+      <w:proofErr w:type="gramStart"/>
+      <w:r>
+        <w:rPr>
+          <w:rFonts w:ascii="Times New Roman" w:eastAsia="Times New Roman" w:hAnsi="Times New Roman" w:cs="Times New Roman"/>
+          <w:sz w:val="24"/>
+          <w:szCs w:val="24"/>
+        </w:rPr>
+        <w:t>ją</w:t>
+      </w:r>
+      <w:proofErr w:type="spellEnd"/>
+      <w:proofErr w:type="gramEnd"/>
+      <w:r>
+        <w:rPr>
+          <w:rFonts w:ascii="Times New Roman" w:eastAsia="Times New Roman" w:hAnsi="Times New Roman" w:cs="Times New Roman"/>
+          <w:sz w:val="24"/>
+          <w:szCs w:val="24"/>
+        </w:rPr>
+        <w:t xml:space="preserve"> </w:t>
+      </w:r>
+      <w:proofErr w:type="spellStart"/>
+      <w:r>
+        <w:rPr>
+          <w:rFonts w:ascii="Times New Roman" w:eastAsia="Times New Roman" w:hAnsi="Times New Roman" w:cs="Times New Roman"/>
+          <w:sz w:val="24"/>
+          <w:szCs w:val="24"/>
+        </w:rPr>
+        <w:t>pateikus</w:t>
+      </w:r>
+      <w:proofErr w:type="spellEnd"/>
+      <w:r>
+        <w:rPr>
+          <w:rFonts w:ascii="Times New Roman" w:eastAsia="Times New Roman" w:hAnsi="Times New Roman" w:cs="Times New Roman"/>
+          <w:sz w:val="24"/>
+          <w:szCs w:val="24"/>
+        </w:rPr>
+        <w:t xml:space="preserve"> </w:t>
+      </w:r>
+      <w:proofErr w:type="spellStart"/>
+      <w:r>
+        <w:rPr>
+          <w:rFonts w:ascii="Times New Roman" w:eastAsia="Times New Roman" w:hAnsi="Times New Roman" w:cs="Times New Roman"/>
+          <w:sz w:val="24"/>
+          <w:szCs w:val="24"/>
+        </w:rPr>
+        <w:t>atsiranda</w:t>
+      </w:r>
+      <w:proofErr w:type="spellEnd"/>
+      <w:r>
+        <w:rPr>
+          <w:rFonts w:ascii="Times New Roman" w:eastAsia="Times New Roman" w:hAnsi="Times New Roman" w:cs="Times New Roman"/>
+          <w:sz w:val="24"/>
+          <w:szCs w:val="24"/>
+        </w:rPr>
+        <w:t xml:space="preserve"> </w:t>
+      </w:r>
+      <w:proofErr w:type="spellStart"/>
+      <w:r>
+        <w:rPr>
+          <w:rFonts w:ascii="Times New Roman" w:eastAsia="Times New Roman" w:hAnsi="Times New Roman" w:cs="Times New Roman"/>
+          <w:sz w:val="24"/>
+          <w:szCs w:val="24"/>
+        </w:rPr>
+        <w:t>užrašas</w:t>
+      </w:r>
+      <w:proofErr w:type="spellEnd"/>
+      <w:r>
+        <w:rPr>
+          <w:rFonts w:ascii="Times New Roman" w:eastAsia="Times New Roman" w:hAnsi="Times New Roman" w:cs="Times New Roman"/>
+          <w:sz w:val="24"/>
+          <w:szCs w:val="24"/>
+        </w:rPr>
+        <w:t xml:space="preserve"> </w:t>
+      </w:r>
+      <w:proofErr w:type="spellStart"/>
+      <w:r>
+        <w:rPr>
+          <w:rFonts w:ascii="Times New Roman" w:eastAsia="Times New Roman" w:hAnsi="Times New Roman" w:cs="Times New Roman"/>
+          <w:sz w:val="24"/>
+          <w:szCs w:val="24"/>
+        </w:rPr>
+        <w:t>su</w:t>
+      </w:r>
+      <w:proofErr w:type="spellEnd"/>
+      <w:r>
+        <w:rPr>
+          <w:rFonts w:ascii="Times New Roman" w:eastAsia="Times New Roman" w:hAnsi="Times New Roman" w:cs="Times New Roman"/>
+          <w:sz w:val="24"/>
+          <w:szCs w:val="24"/>
+        </w:rPr>
+        <w:t xml:space="preserve"> </w:t>
+      </w:r>
+      <w:proofErr w:type="spellStart"/>
+      <w:r>
+        <w:rPr>
+          <w:rFonts w:ascii="Times New Roman" w:eastAsia="Times New Roman" w:hAnsi="Times New Roman" w:cs="Times New Roman"/>
+          <w:sz w:val="24"/>
+          <w:szCs w:val="24"/>
+        </w:rPr>
+        <w:t>padėka</w:t>
+      </w:r>
+      <w:proofErr w:type="spellEnd"/>
+      <w:r>
+        <w:rPr>
+          <w:rFonts w:ascii="Times New Roman" w:eastAsia="Times New Roman" w:hAnsi="Times New Roman" w:cs="Times New Roman"/>
+          <w:sz w:val="24"/>
+          <w:szCs w:val="24"/>
+        </w:rPr>
+        <w:t xml:space="preserve"> </w:t>
+      </w:r>
+      <w:proofErr w:type="spellStart"/>
+      <w:r>
+        <w:rPr>
+          <w:rFonts w:ascii="Times New Roman" w:eastAsia="Times New Roman" w:hAnsi="Times New Roman" w:cs="Times New Roman"/>
+          <w:sz w:val="24"/>
+          <w:szCs w:val="24"/>
+        </w:rPr>
+        <w:t>už</w:t>
+      </w:r>
+      <w:proofErr w:type="spellEnd"/>
+      <w:r>
+        <w:rPr>
+          <w:rFonts w:ascii="Times New Roman" w:eastAsia="Times New Roman" w:hAnsi="Times New Roman" w:cs="Times New Roman"/>
+          <w:sz w:val="24"/>
+          <w:szCs w:val="24"/>
+        </w:rPr>
+        <w:t xml:space="preserve"> </w:t>
+      </w:r>
+      <w:proofErr w:type="spellStart"/>
+      <w:r>
+        <w:rPr>
+          <w:rFonts w:ascii="Times New Roman" w:eastAsia="Times New Roman" w:hAnsi="Times New Roman" w:cs="Times New Roman"/>
+          <w:sz w:val="24"/>
+          <w:szCs w:val="24"/>
+        </w:rPr>
+        <w:t>pateikimą</w:t>
+      </w:r>
+      <w:proofErr w:type="spellEnd"/>
+      <w:r>
+        <w:rPr>
+          <w:rFonts w:ascii="Times New Roman" w:eastAsia="Times New Roman" w:hAnsi="Times New Roman" w:cs="Times New Roman"/>
+          <w:sz w:val="24"/>
+          <w:szCs w:val="24"/>
+        </w:rPr>
+        <w:t>);</w:t>
+      </w:r>
+    </w:p>
+    <w:p>
+      <w:pPr>
+        <w:spacing w:after="0" w:line="240" w:lineRule="auto"/>
+        <w:ind w:left="1320"/>
+        <w:rPr>
+          <w:rFonts w:ascii="Times New Roman" w:eastAsia="Times New Roman" w:hAnsi="Times New Roman" w:cs="Times New Roman"/>
+          <w:sz w:val="24"/>
+          <w:szCs w:val="24"/>
+        </w:rPr>
+      </w:pPr>
+      <w:proofErr w:type="gramStart"/>
+      <w:r>
+        <w:rPr>
+          <w:rFonts w:ascii="Times New Roman" w:eastAsia="Times New Roman" w:hAnsi="Times New Roman" w:cs="Times New Roman"/>
+          <w:sz w:val="24"/>
+          <w:szCs w:val="24"/>
+        </w:rPr>
+        <w:t>3.Footer</w:t>
+      </w:r>
+      <w:proofErr w:type="gramEnd"/>
+      <w:r>
+        <w:rPr>
+          <w:rFonts w:ascii="Times New Roman" w:eastAsia="Times New Roman" w:hAnsi="Times New Roman" w:cs="Times New Roman"/>
+          <w:sz w:val="24"/>
+          <w:szCs w:val="24"/>
+        </w:rPr>
+        <w:t xml:space="preserve"> </w:t>
+      </w:r>
+      <w:proofErr w:type="spellStart"/>
+      <w:r>
+        <w:rPr>
+          <w:rFonts w:ascii="Times New Roman" w:eastAsia="Times New Roman" w:hAnsi="Times New Roman" w:cs="Times New Roman"/>
+          <w:sz w:val="24"/>
+          <w:szCs w:val="24"/>
+        </w:rPr>
+        <w:t>dalyje</w:t>
+      </w:r>
+      <w:proofErr w:type="spellEnd"/>
+      <w:r>
+        <w:rPr>
+          <w:rFonts w:ascii="Times New Roman" w:eastAsia="Times New Roman" w:hAnsi="Times New Roman" w:cs="Times New Roman"/>
+          <w:sz w:val="24"/>
+          <w:szCs w:val="24"/>
+        </w:rPr>
+        <w:t xml:space="preserve"> </w:t>
+      </w:r>
+      <w:proofErr w:type="spellStart"/>
+      <w:r>
+        <w:rPr>
+          <w:rFonts w:ascii="Times New Roman" w:eastAsia="Times New Roman" w:hAnsi="Times New Roman" w:cs="Times New Roman"/>
+          <w:sz w:val="24"/>
+          <w:szCs w:val="24"/>
+        </w:rPr>
+        <w:t>pateikiamas</w:t>
+      </w:r>
+      <w:proofErr w:type="spellEnd"/>
+      <w:r>
+        <w:rPr>
+          <w:rFonts w:ascii="Times New Roman" w:eastAsia="Times New Roman" w:hAnsi="Times New Roman" w:cs="Times New Roman"/>
+          <w:sz w:val="24"/>
+          <w:szCs w:val="24"/>
+        </w:rPr>
+        <w:t xml:space="preserve"> </w:t>
+      </w:r>
+      <w:proofErr w:type="spellStart"/>
+      <w:r>
+        <w:rPr>
+          <w:rFonts w:ascii="Times New Roman" w:eastAsia="Times New Roman" w:hAnsi="Times New Roman" w:cs="Times New Roman"/>
+          <w:sz w:val="24"/>
+          <w:szCs w:val="24"/>
+        </w:rPr>
+        <w:t>meniu</w:t>
+      </w:r>
+      <w:proofErr w:type="spellEnd"/>
+      <w:r>
+        <w:rPr>
+          <w:rFonts w:ascii="Times New Roman" w:eastAsia="Times New Roman" w:hAnsi="Times New Roman" w:cs="Times New Roman"/>
+          <w:sz w:val="24"/>
+          <w:szCs w:val="24"/>
+        </w:rPr>
+        <w:t xml:space="preserve"> (</w:t>
+      </w:r>
+      <w:proofErr w:type="spellStart"/>
+      <w:r>
+        <w:rPr>
+          <w:rFonts w:ascii="Times New Roman" w:eastAsia="Times New Roman" w:hAnsi="Times New Roman" w:cs="Times New Roman"/>
+          <w:sz w:val="24"/>
+          <w:szCs w:val="24"/>
+        </w:rPr>
+        <w:t>eilutėje</w:t>
+      </w:r>
+      <w:proofErr w:type="spellEnd"/>
+      <w:r>
+        <w:rPr>
+          <w:rFonts w:ascii="Times New Roman" w:eastAsia="Times New Roman" w:hAnsi="Times New Roman" w:cs="Times New Roman"/>
+          <w:sz w:val="24"/>
+          <w:szCs w:val="24"/>
+        </w:rPr>
+        <w:t xml:space="preserve">) </w:t>
+      </w:r>
+      <w:proofErr w:type="spellStart"/>
+      <w:r>
+        <w:rPr>
+          <w:rFonts w:ascii="Times New Roman" w:eastAsia="Times New Roman" w:hAnsi="Times New Roman" w:cs="Times New Roman"/>
+          <w:sz w:val="24"/>
+          <w:szCs w:val="24"/>
+        </w:rPr>
+        <w:t>ir</w:t>
+      </w:r>
+      <w:proofErr w:type="spellEnd"/>
+      <w:r>
+        <w:rPr>
+          <w:rFonts w:ascii="Times New Roman" w:eastAsia="Times New Roman" w:hAnsi="Times New Roman" w:cs="Times New Roman"/>
+          <w:sz w:val="24"/>
+          <w:szCs w:val="24"/>
+        </w:rPr>
+        <w:t xml:space="preserve"> “</w:t>
+      </w:r>
+      <w:proofErr w:type="spellStart"/>
+      <w:r>
+        <w:rPr>
+          <w:rFonts w:ascii="Times New Roman" w:eastAsia="Times New Roman" w:hAnsi="Times New Roman" w:cs="Times New Roman"/>
+          <w:sz w:val="24"/>
+          <w:szCs w:val="24"/>
+        </w:rPr>
+        <w:t>Visos</w:t>
+      </w:r>
+      <w:proofErr w:type="spellEnd"/>
+      <w:r>
+        <w:rPr>
+          <w:rFonts w:ascii="Times New Roman" w:eastAsia="Times New Roman" w:hAnsi="Times New Roman" w:cs="Times New Roman"/>
+          <w:sz w:val="24"/>
+          <w:szCs w:val="24"/>
+        </w:rPr>
+        <w:t xml:space="preserve"> </w:t>
+      </w:r>
+      <w:proofErr w:type="spellStart"/>
+      <w:r>
+        <w:rPr>
+          <w:rFonts w:ascii="Times New Roman" w:eastAsia="Times New Roman" w:hAnsi="Times New Roman" w:cs="Times New Roman"/>
+          <w:sz w:val="24"/>
+          <w:szCs w:val="24"/>
+        </w:rPr>
+        <w:t>teisės</w:t>
+      </w:r>
+      <w:proofErr w:type="spellEnd"/>
+      <w:r>
+        <w:rPr>
+          <w:rFonts w:ascii="Times New Roman" w:eastAsia="Times New Roman" w:hAnsi="Times New Roman" w:cs="Times New Roman"/>
+          <w:sz w:val="24"/>
+          <w:szCs w:val="24"/>
+        </w:rPr>
+        <w:t xml:space="preserve"> </w:t>
+      </w:r>
+      <w:proofErr w:type="spellStart"/>
+      <w:r>
+        <w:rPr>
+          <w:rFonts w:ascii="Times New Roman" w:eastAsia="Times New Roman" w:hAnsi="Times New Roman" w:cs="Times New Roman"/>
+          <w:sz w:val="24"/>
+          <w:szCs w:val="24"/>
+        </w:rPr>
+        <w:t>saugomos</w:t>
+      </w:r>
+      <w:proofErr w:type="spellEnd"/>
+      <w:r>
+        <w:rPr>
+          <w:rFonts w:ascii="Times New Roman" w:eastAsia="Times New Roman" w:hAnsi="Times New Roman" w:cs="Times New Roman"/>
+          <w:sz w:val="24"/>
+          <w:szCs w:val="24"/>
+        </w:rPr>
+        <w:t>”</w:t>
+      </w:r>
+    </w:p>
+    <w:p/>
+    <w:p>
+      <w:pPr>
+        <w:rPr>
+          <w:lang w:val="lt-LT"/>
+        </w:rPr>
+      </w:pPr>
+      <w:r>
+        <w:t xml:space="preserve"> 11 </w:t>
+      </w:r>
+      <w:proofErr w:type="spellStart"/>
+      <w:r>
         <w:t>paskaitos</w:t>
       </w:r>
       <w:proofErr w:type="spellEnd"/>
-      <w:proofErr w:type="gramEnd"/>
       <w:r>
         <w:t xml:space="preserve"> </w:t>
       </w:r>
@@ -1906,29 +3620,414 @@
       </w:r>
       <w:proofErr w:type="spellEnd"/>
     </w:p>
-    <w:p/>
-    <w:p>
-      <w:pPr>
-        <w:rPr>
-          <w:lang w:val="lt-LT"/>
-        </w:rPr>
-      </w:pPr>
-      <w:proofErr w:type="spellStart"/>
-      <w:r>
-        <w:t>paskaitos</w:t>
-      </w:r>
-      <w:proofErr w:type="spellEnd"/>
-      <w:r>
-        <w:t xml:space="preserve"> </w:t>
-      </w:r>
-      <w:proofErr w:type="spellStart"/>
-      <w:r>
-        <w:t>užduotis</w:t>
+    <w:p>
+      <w:pPr>
+        <w:pStyle w:val="NormalWeb"/>
+        <w:spacing w:after="120" w:afterAutospacing="0"/>
+        <w:rPr>
+          <w:rFonts w:ascii="Segoe UI" w:hAnsi="Segoe UI" w:cs="Segoe UI"/>
+          <w:sz w:val="21"/>
+          <w:szCs w:val="21"/>
+        </w:rPr>
+      </w:pPr>
+      <w:r>
+        <w:rPr>
+          <w:rFonts w:ascii="Segoe UI" w:hAnsi="Segoe UI" w:cs="Segoe UI"/>
+          <w:sz w:val="21"/>
+          <w:szCs w:val="21"/>
+        </w:rPr>
+        <w:t>I</w:t>
       </w:r>
       <w:bookmarkStart w:id="0" w:name="_GoBack"/>
       <w:bookmarkEnd w:id="0"/>
-      <w:proofErr w:type="spellEnd"/>
-    </w:p>
+      <w:r>
+        <w:rPr>
+          <w:rFonts w:ascii="Segoe UI" w:hAnsi="Segoe UI" w:cs="Segoe UI"/>
+          <w:sz w:val="21"/>
+          <w:szCs w:val="21"/>
+        </w:rPr>
+        <w:t>n this project, you'll create an interactive Pokémon data retrieval app that allows users to specify the Pokémon they want information about. You'll make API calls to the "</w:t>
+      </w:r>
+      <w:proofErr w:type="spellStart"/>
+      <w:r>
+        <w:rPr>
+          <w:rFonts w:ascii="Segoe UI" w:hAnsi="Segoe UI" w:cs="Segoe UI"/>
+          <w:sz w:val="21"/>
+          <w:szCs w:val="21"/>
+        </w:rPr>
+        <w:t>PokeAPI</w:t>
+      </w:r>
+      <w:proofErr w:type="spellEnd"/>
+      <w:r>
+        <w:rPr>
+          <w:rFonts w:ascii="Segoe UI" w:hAnsi="Segoe UI" w:cs="Segoe UI"/>
+          <w:sz w:val="21"/>
+          <w:szCs w:val="21"/>
+        </w:rPr>
+        <w:t>" (</w:t>
+      </w:r>
+      <w:hyperlink r:id="rId7" w:tgtFrame="_blank" w:tooltip="https://pokeapi.co/" w:history="1">
+        <w:r>
+          <w:rPr>
+            <w:rStyle w:val="Hyperlink"/>
+            <w:rFonts w:ascii="Segoe UI" w:hAnsi="Segoe UI" w:cs="Segoe UI"/>
+            <w:sz w:val="21"/>
+            <w:szCs w:val="21"/>
+          </w:rPr>
+          <w:t>https://pokeapi.co/</w:t>
+        </w:r>
+      </w:hyperlink>
+      <w:r>
+        <w:rPr>
+          <w:rFonts w:ascii="Segoe UI" w:hAnsi="Segoe UI" w:cs="Segoe UI"/>
+          <w:sz w:val="21"/>
+          <w:szCs w:val="21"/>
+        </w:rPr>
+        <w:t>) to fetch data and display it in a user-friendly format. Here's a breakdown of the components you need to create and the fields you should display:</w:t>
+      </w:r>
+    </w:p>
+    <w:p>
+      <w:pPr>
+        <w:pStyle w:val="NormalWeb"/>
+        <w:spacing w:after="120" w:afterAutospacing="0"/>
+        <w:rPr>
+          <w:rFonts w:ascii="Segoe UI" w:hAnsi="Segoe UI" w:cs="Segoe UI"/>
+          <w:sz w:val="21"/>
+          <w:szCs w:val="21"/>
+        </w:rPr>
+      </w:pPr>
+      <w:r>
+        <w:rPr>
+          <w:rStyle w:val="Strong"/>
+          <w:rFonts w:ascii="Segoe UI" w:hAnsi="Segoe UI" w:cs="Segoe UI"/>
+          <w:sz w:val="21"/>
+          <w:szCs w:val="21"/>
+        </w:rPr>
+        <w:t>Components to Create:</w:t>
+      </w:r>
+    </w:p>
+    <w:p>
+      <w:pPr>
+        <w:pStyle w:val="NormalWeb"/>
+        <w:spacing w:after="120" w:afterAutospacing="0"/>
+        <w:rPr>
+          <w:rFonts w:ascii="Segoe UI" w:hAnsi="Segoe UI" w:cs="Segoe UI"/>
+          <w:sz w:val="21"/>
+          <w:szCs w:val="21"/>
+        </w:rPr>
+      </w:pPr>
+      <w:r>
+        <w:rPr>
+          <w:rStyle w:val="Strong"/>
+          <w:rFonts w:ascii="Segoe UI" w:hAnsi="Segoe UI" w:cs="Segoe UI"/>
+          <w:sz w:val="21"/>
+          <w:szCs w:val="21"/>
+        </w:rPr>
+        <w:t>Input Component:</w:t>
+      </w:r>
+      <w:r>
+        <w:rPr>
+          <w:rFonts w:ascii="Segoe UI" w:hAnsi="Segoe UI" w:cs="Segoe UI"/>
+          <w:sz w:val="21"/>
+          <w:szCs w:val="21"/>
+        </w:rPr>
+        <w:t xml:space="preserve"> Develop a user interface where users can enter the name or ID of the Pokémon they want information about. This can be a simple HTML form with a text input field and a submit button, or it can be an input prompt in a command-line application.</w:t>
+      </w:r>
+    </w:p>
+    <w:p>
+      <w:pPr>
+        <w:pStyle w:val="NormalWeb"/>
+        <w:spacing w:after="120" w:afterAutospacing="0"/>
+        <w:rPr>
+          <w:rFonts w:ascii="Segoe UI" w:hAnsi="Segoe UI" w:cs="Segoe UI"/>
+          <w:sz w:val="21"/>
+          <w:szCs w:val="21"/>
+        </w:rPr>
+      </w:pPr>
+      <w:r>
+        <w:rPr>
+          <w:rStyle w:val="Strong"/>
+          <w:rFonts w:ascii="Segoe UI" w:hAnsi="Segoe UI" w:cs="Segoe UI"/>
+          <w:sz w:val="21"/>
+          <w:szCs w:val="21"/>
+        </w:rPr>
+        <w:lastRenderedPageBreak/>
+        <w:t>Display Component:</w:t>
+      </w:r>
+      <w:r>
+        <w:rPr>
+          <w:rFonts w:ascii="Segoe UI" w:hAnsi="Segoe UI" w:cs="Segoe UI"/>
+          <w:sz w:val="21"/>
+          <w:szCs w:val="21"/>
+        </w:rPr>
+        <w:t xml:space="preserve"> Create a section in your app where the retrieved Pokémon data will be displayed. This could be a section on a web page, a pop-up modal, or a well-structured console output. Make sure it's user-friendly and easy to read.</w:t>
+      </w:r>
+    </w:p>
+    <w:p>
+      <w:pPr>
+        <w:pStyle w:val="NormalWeb"/>
+        <w:spacing w:after="120" w:afterAutospacing="0"/>
+        <w:rPr>
+          <w:rFonts w:ascii="Segoe UI" w:hAnsi="Segoe UI" w:cs="Segoe UI"/>
+          <w:sz w:val="21"/>
+          <w:szCs w:val="21"/>
+        </w:rPr>
+      </w:pPr>
+      <w:r>
+        <w:rPr>
+          <w:rStyle w:val="Strong"/>
+          <w:rFonts w:ascii="Segoe UI" w:hAnsi="Segoe UI" w:cs="Segoe UI"/>
+          <w:sz w:val="21"/>
+          <w:szCs w:val="21"/>
+        </w:rPr>
+        <w:t>API to Call:</w:t>
+      </w:r>
+    </w:p>
+    <w:p>
+      <w:pPr>
+        <w:pStyle w:val="NormalWeb"/>
+        <w:spacing w:after="120" w:afterAutospacing="0"/>
+        <w:rPr>
+          <w:rFonts w:ascii="Segoe UI" w:hAnsi="Segoe UI" w:cs="Segoe UI"/>
+          <w:sz w:val="21"/>
+          <w:szCs w:val="21"/>
+        </w:rPr>
+      </w:pPr>
+      <w:r>
+        <w:rPr>
+          <w:rFonts w:ascii="Segoe UI" w:hAnsi="Segoe UI" w:cs="Segoe UI"/>
+          <w:sz w:val="21"/>
+          <w:szCs w:val="21"/>
+        </w:rPr>
+        <w:t>You will be making API requests to the "</w:t>
+      </w:r>
+      <w:proofErr w:type="spellStart"/>
+      <w:r>
+        <w:rPr>
+          <w:rFonts w:ascii="Segoe UI" w:hAnsi="Segoe UI" w:cs="Segoe UI"/>
+          <w:sz w:val="21"/>
+          <w:szCs w:val="21"/>
+        </w:rPr>
+        <w:t>PokeAPI</w:t>
+      </w:r>
+      <w:proofErr w:type="spellEnd"/>
+      <w:r>
+        <w:rPr>
+          <w:rFonts w:ascii="Segoe UI" w:hAnsi="Segoe UI" w:cs="Segoe UI"/>
+          <w:sz w:val="21"/>
+          <w:szCs w:val="21"/>
+        </w:rPr>
+        <w:t>" (</w:t>
+      </w:r>
+      <w:hyperlink r:id="rId8" w:tgtFrame="_blank" w:tooltip="https://pokeapi.co/" w:history="1">
+        <w:r>
+          <w:rPr>
+            <w:rStyle w:val="Hyperlink"/>
+            <w:rFonts w:ascii="Segoe UI" w:hAnsi="Segoe UI" w:cs="Segoe UI"/>
+            <w:sz w:val="21"/>
+            <w:szCs w:val="21"/>
+          </w:rPr>
+          <w:t>https://pokeapi.co/</w:t>
+        </w:r>
+      </w:hyperlink>
+      <w:r>
+        <w:rPr>
+          <w:rFonts w:ascii="Segoe UI" w:hAnsi="Segoe UI" w:cs="Segoe UI"/>
+          <w:sz w:val="21"/>
+          <w:szCs w:val="21"/>
+        </w:rPr>
+        <w:t xml:space="preserve">). This API provides comprehensive data about Pokémon, including their names, abilities, types, and much more. Use the base URL for the </w:t>
+      </w:r>
+      <w:proofErr w:type="spellStart"/>
+      <w:r>
+        <w:rPr>
+          <w:rFonts w:ascii="Segoe UI" w:hAnsi="Segoe UI" w:cs="Segoe UI"/>
+          <w:sz w:val="21"/>
+          <w:szCs w:val="21"/>
+        </w:rPr>
+        <w:t>PokeAPI</w:t>
+      </w:r>
+      <w:proofErr w:type="spellEnd"/>
+      <w:r>
+        <w:rPr>
+          <w:rFonts w:ascii="Segoe UI" w:hAnsi="Segoe UI" w:cs="Segoe UI"/>
+          <w:sz w:val="21"/>
+          <w:szCs w:val="21"/>
+        </w:rPr>
+        <w:t xml:space="preserve">, which is </w:t>
+      </w:r>
+      <w:hyperlink r:id="rId9" w:tgtFrame="_blank" w:tooltip="https://pokeapi.co/api/v2/" w:history="1">
+        <w:r>
+          <w:rPr>
+            <w:rStyle w:val="Hyperlink"/>
+            <w:rFonts w:ascii="Segoe UI" w:hAnsi="Segoe UI" w:cs="Segoe UI"/>
+            <w:sz w:val="21"/>
+            <w:szCs w:val="21"/>
+          </w:rPr>
+          <w:t>https://pokeapi.co/api/v2/</w:t>
+        </w:r>
+      </w:hyperlink>
+      <w:r>
+        <w:rPr>
+          <w:rFonts w:ascii="Segoe UI" w:hAnsi="Segoe UI" w:cs="Segoe UI"/>
+          <w:sz w:val="21"/>
+          <w:szCs w:val="21"/>
+        </w:rPr>
+        <w:t>.</w:t>
+      </w:r>
+    </w:p>
+    <w:p>
+      <w:pPr>
+        <w:pStyle w:val="NormalWeb"/>
+        <w:spacing w:after="120" w:afterAutospacing="0"/>
+        <w:rPr>
+          <w:rFonts w:ascii="Segoe UI" w:hAnsi="Segoe UI" w:cs="Segoe UI"/>
+          <w:sz w:val="21"/>
+          <w:szCs w:val="21"/>
+        </w:rPr>
+      </w:pPr>
+      <w:r>
+        <w:rPr>
+          <w:rStyle w:val="Strong"/>
+          <w:rFonts w:ascii="Segoe UI" w:hAnsi="Segoe UI" w:cs="Segoe UI"/>
+          <w:sz w:val="21"/>
+          <w:szCs w:val="21"/>
+        </w:rPr>
+        <w:t>Fields to Display:</w:t>
+      </w:r>
+    </w:p>
+    <w:p>
+      <w:pPr>
+        <w:pStyle w:val="NormalWeb"/>
+        <w:spacing w:after="120" w:afterAutospacing="0"/>
+        <w:rPr>
+          <w:rFonts w:ascii="Segoe UI" w:hAnsi="Segoe UI" w:cs="Segoe UI"/>
+          <w:sz w:val="21"/>
+          <w:szCs w:val="21"/>
+        </w:rPr>
+      </w:pPr>
+      <w:r>
+        <w:rPr>
+          <w:rFonts w:ascii="Segoe UI" w:hAnsi="Segoe UI" w:cs="Segoe UI"/>
+          <w:sz w:val="21"/>
+          <w:szCs w:val="21"/>
+        </w:rPr>
+        <w:t>The information you retrieve from the API can be quite extensive, but you should aim to display at least the following fields:</w:t>
+      </w:r>
+    </w:p>
+    <w:p>
+      <w:pPr>
+        <w:pStyle w:val="NormalWeb"/>
+        <w:spacing w:after="120" w:afterAutospacing="0"/>
+        <w:rPr>
+          <w:rFonts w:ascii="Segoe UI" w:hAnsi="Segoe UI" w:cs="Segoe UI"/>
+          <w:sz w:val="21"/>
+          <w:szCs w:val="21"/>
+        </w:rPr>
+      </w:pPr>
+      <w:r>
+        <w:rPr>
+          <w:rStyle w:val="Strong"/>
+          <w:rFonts w:ascii="Segoe UI" w:hAnsi="Segoe UI" w:cs="Segoe UI"/>
+          <w:sz w:val="21"/>
+          <w:szCs w:val="21"/>
+        </w:rPr>
+        <w:t>Pokémon Name:</w:t>
+      </w:r>
+      <w:r>
+        <w:rPr>
+          <w:rFonts w:ascii="Segoe UI" w:hAnsi="Segoe UI" w:cs="Segoe UI"/>
+          <w:sz w:val="21"/>
+          <w:szCs w:val="21"/>
+        </w:rPr>
+        <w:t xml:space="preserve"> Display the name of the Pokémon the user specified.</w:t>
+      </w:r>
+    </w:p>
+    <w:p>
+      <w:pPr>
+        <w:pStyle w:val="NormalWeb"/>
+        <w:spacing w:after="120" w:afterAutospacing="0"/>
+        <w:rPr>
+          <w:rFonts w:ascii="Segoe UI" w:hAnsi="Segoe UI" w:cs="Segoe UI"/>
+          <w:sz w:val="21"/>
+          <w:szCs w:val="21"/>
+        </w:rPr>
+      </w:pPr>
+      <w:r>
+        <w:rPr>
+          <w:rStyle w:val="Strong"/>
+          <w:rFonts w:ascii="Segoe UI" w:hAnsi="Segoe UI" w:cs="Segoe UI"/>
+          <w:sz w:val="21"/>
+          <w:szCs w:val="21"/>
+        </w:rPr>
+        <w:t>Types:</w:t>
+      </w:r>
+      <w:r>
+        <w:rPr>
+          <w:rFonts w:ascii="Segoe UI" w:hAnsi="Segoe UI" w:cs="Segoe UI"/>
+          <w:sz w:val="21"/>
+          <w:szCs w:val="21"/>
+        </w:rPr>
+        <w:t xml:space="preserve"> Indicate the type or types of the Pokémon, such as Water, Fire, Electric, etc.</w:t>
+      </w:r>
+    </w:p>
+    <w:p>
+      <w:pPr>
+        <w:pStyle w:val="NormalWeb"/>
+        <w:spacing w:after="120" w:afterAutospacing="0"/>
+        <w:rPr>
+          <w:rFonts w:ascii="Segoe UI" w:hAnsi="Segoe UI" w:cs="Segoe UI"/>
+          <w:sz w:val="21"/>
+          <w:szCs w:val="21"/>
+        </w:rPr>
+      </w:pPr>
+      <w:r>
+        <w:rPr>
+          <w:rStyle w:val="Strong"/>
+          <w:rFonts w:ascii="Segoe UI" w:hAnsi="Segoe UI" w:cs="Segoe UI"/>
+          <w:sz w:val="21"/>
+          <w:szCs w:val="21"/>
+        </w:rPr>
+        <w:t>Height and Weight:</w:t>
+      </w:r>
+      <w:r>
+        <w:rPr>
+          <w:rFonts w:ascii="Segoe UI" w:hAnsi="Segoe UI" w:cs="Segoe UI"/>
+          <w:sz w:val="21"/>
+          <w:szCs w:val="21"/>
+        </w:rPr>
+        <w:t xml:space="preserve"> Include the height and weight of the Pokémon.</w:t>
+      </w:r>
+    </w:p>
+    <w:p>
+      <w:pPr>
+        <w:pStyle w:val="NormalWeb"/>
+        <w:spacing w:after="120" w:afterAutospacing="0"/>
+        <w:rPr>
+          <w:rFonts w:ascii="Segoe UI" w:hAnsi="Segoe UI" w:cs="Segoe UI"/>
+          <w:sz w:val="21"/>
+          <w:szCs w:val="21"/>
+        </w:rPr>
+      </w:pPr>
+      <w:r>
+        <w:rPr>
+          <w:rStyle w:val="Strong"/>
+          <w:rFonts w:ascii="Segoe UI" w:hAnsi="Segoe UI" w:cs="Segoe UI"/>
+          <w:sz w:val="21"/>
+          <w:szCs w:val="21"/>
+        </w:rPr>
+        <w:t>Image:</w:t>
+      </w:r>
+      <w:r>
+        <w:rPr>
+          <w:rFonts w:ascii="Segoe UI" w:hAnsi="Segoe UI" w:cs="Segoe UI"/>
+          <w:sz w:val="21"/>
+          <w:szCs w:val="21"/>
+        </w:rPr>
+        <w:t xml:space="preserve"> If you choose to enhance your project, you can include an image of the Pokémon to make it visually appealing.</w:t>
+      </w:r>
+    </w:p>
+    <w:p/>
     <w:p/>
     <w:sectPr>
       <w:pgSz w:w="12240" w:h="15840"/>
@@ -2614,6 +4713,29 @@
       <w:szCs w:val="24"/>
     </w:rPr>
   </w:style>
+  <w:style w:type="character" w:styleId="Hyperlink">
+    <w:name w:val="Hyperlink"/>
+    <w:basedOn w:val="DefaultParagraphFont"/>
+    <w:uiPriority w:val="99"/>
+    <w:semiHidden/>
+    <w:unhideWhenUsed/>
+    <w:rsid w:val="00EC31BD"/>
+    <w:rPr>
+      <w:color w:val="0000FF"/>
+      <w:u w:val="single"/>
+    </w:rPr>
+  </w:style>
+  <w:style w:type="character" w:styleId="Strong">
+    <w:name w:val="Strong"/>
+    <w:basedOn w:val="DefaultParagraphFont"/>
+    <w:uiPriority w:val="22"/>
+    <w:qFormat/>
+    <w:rsid w:val="00AA56E1"/>
+    <w:rPr>
+      <w:b/>
+      <w:bCs/>
+    </w:rPr>
+  </w:style>
 </w:styles>
 </file>
 

</xml_diff>